<commit_message>
update modeles + fix screenshot too little
</commit_message>
<xml_diff>
--- a/Modeles/Revue offre de prix fournisseur.docx
+++ b/Modeles/Revue offre de prix fournisseur.docx
@@ -29,8 +29,8 @@
           <w:rStyle w:val="Aucun"/>
           <w:b/>
           <w:bCs/>
-          <w:sz w:val="28"/>
-          <w:szCs w:val="28"/>
+          <w:sz w:val="24"/>
+          <w:szCs w:val="24"/>
           <w:u w:val="single"/>
         </w:rPr>
       </w:pPr>
@@ -39,8 +39,8 @@
           <w:rStyle w:val="Aucun"/>
           <w:b/>
           <w:bCs/>
-          <w:sz w:val="28"/>
-          <w:szCs w:val="28"/>
+          <w:sz w:val="24"/>
+          <w:szCs w:val="24"/>
           <w:u w:val="single"/>
           <w:lang w:val="de-DE"/>
         </w:rPr>
@@ -50,12 +50,16 @@
     <w:p>
       <w:pPr>
         <w:pStyle w:val="CorpsA"/>
+        <w:rPr>
+          <w:sz w:val="18"/>
+          <w:szCs w:val="18"/>
+        </w:rPr>
       </w:pPr>
     </w:p>
     <w:tbl>
       <w:tblPr>
         <w:tblStyle w:val="TableNormal"/>
-        <w:tblW w:w="10774" w:type="dxa"/>
+        <w:tblW w:w="9202" w:type="dxa"/>
         <w:tblInd w:w="432" w:type="dxa"/>
         <w:tblBorders>
           <w:top w:val="single" w:sz="8" w:space="0" w:color="FFFFFF"/>
@@ -67,27 +71,13 @@
         </w:tblBorders>
         <w:shd w:val="clear" w:color="auto" w:fill="CDD4E9"/>
         <w:tblLayout w:type="fixed"/>
-        <w:tblCellMar>
-          <w:top w:w="0" w:type="dxa"/>
-          <w:left w:w="0" w:type="dxa"/>
-          <w:bottom w:w="0" w:type="dxa"/>
-          <w:right w:w="0" w:type="dxa"/>
-        </w:tblCellMar>
         <w:tblLook w:val="04A0" w:firstRow="1" w:lastRow="0" w:firstColumn="1" w:lastColumn="0" w:noHBand="0" w:noVBand="1"/>
       </w:tblPr>
       <w:tblGrid>
         <w:gridCol w:w="5039"/>
-        <w:gridCol w:w="5735"/>
+        <w:gridCol w:w="4163"/>
       </w:tblGrid>
       <w:tr>
-        <w:tblPrEx>
-          <w:tblCellMar>
-            <w:top w:w="0" w:type="dxa"/>
-            <w:left w:w="0" w:type="dxa"/>
-            <w:bottom w:w="0" w:type="dxa"/>
-            <w:right w:w="0" w:type="dxa"/>
-          </w:tblCellMar>
-        </w:tblPrEx>
         <w:trPr>
           <w:trHeight w:val="284"/>
         </w:trPr>
@@ -112,6 +102,10 @@
             <w:pPr>
               <w:pStyle w:val="CorpsA"/>
               <w:spacing w:after="60" w:line="480" w:lineRule="auto"/>
+              <w:rPr>
+                <w:sz w:val="18"/>
+                <w:szCs w:val="18"/>
+              </w:rPr>
             </w:pPr>
             <w:r>
               <w:rPr>
@@ -119,105 +113,89 @@
                 <w:rFonts w:ascii="Helvetica" w:hAnsi="Helvetica"/>
                 <w:b/>
                 <w:bCs/>
+                <w:sz w:val="18"/>
+                <w:szCs w:val="18"/>
                 <w:u w:val="single"/>
               </w:rPr>
-              <w:t>Num</w:t>
-            </w:r>
+              <w:t xml:space="preserve">Numéro d’opportunité </w:t>
+            </w:r>
+            <w:r>
+              <w:rPr>
+                <w:rStyle w:val="Aucun"/>
+                <w:rFonts w:ascii="Calibri" w:hAnsi="Calibri"/>
+                <w:sz w:val="18"/>
+                <w:szCs w:val="18"/>
+              </w:rPr>
+              <w:t>{</w:t>
+            </w:r>
+            <w:proofErr w:type="spellStart"/>
+            <w:r>
+              <w:rPr>
+                <w:rStyle w:val="Aucun"/>
+                <w:rFonts w:ascii="Calibri" w:hAnsi="Calibri"/>
+                <w:sz w:val="18"/>
+                <w:szCs w:val="18"/>
+              </w:rPr>
+              <w:t>oppNum</w:t>
+            </w:r>
+            <w:proofErr w:type="spellEnd"/>
+            <w:r>
+              <w:rPr>
+                <w:rStyle w:val="Aucun"/>
+                <w:rFonts w:ascii="Calibri" w:hAnsi="Calibri"/>
+                <w:sz w:val="18"/>
+                <w:szCs w:val="18"/>
+              </w:rPr>
+              <w:t>}</w:t>
+            </w:r>
+          </w:p>
+        </w:tc>
+        <w:tc>
+          <w:tcPr>
+            <w:tcW w:w="4163" w:type="dxa"/>
+            <w:tcBorders>
+              <w:top w:val="single" w:sz="4" w:space="0" w:color="000000"/>
+              <w:left w:val="single" w:sz="4" w:space="0" w:color="000000"/>
+              <w:bottom w:val="single" w:sz="4" w:space="0" w:color="000000"/>
+              <w:right w:val="single" w:sz="4" w:space="0" w:color="000000"/>
+            </w:tcBorders>
+            <w:shd w:val="clear" w:color="auto" w:fill="D9D9D9"/>
+            <w:tcMar>
+              <w:top w:w="80" w:type="dxa"/>
+              <w:left w:w="80" w:type="dxa"/>
+              <w:bottom w:w="80" w:type="dxa"/>
+              <w:right w:w="80" w:type="dxa"/>
+            </w:tcMar>
+          </w:tcPr>
+          <w:p>
+            <w:pPr>
+              <w:pStyle w:val="CorpsA"/>
+              <w:spacing w:after="60" w:line="480" w:lineRule="auto"/>
+              <w:rPr>
+                <w:sz w:val="18"/>
+                <w:szCs w:val="18"/>
+              </w:rPr>
+            </w:pPr>
+            <w:proofErr w:type="gramStart"/>
             <w:r>
               <w:rPr>
                 <w:rStyle w:val="Aucun"/>
                 <w:rFonts w:ascii="Helvetica" w:hAnsi="Helvetica"/>
                 <w:b/>
                 <w:bCs/>
+                <w:sz w:val="18"/>
+                <w:szCs w:val="18"/>
                 <w:u w:val="single"/>
               </w:rPr>
-              <w:t>é</w:t>
-            </w:r>
-            <w:r>
-              <w:rPr>
-                <w:rStyle w:val="Aucun"/>
-                <w:rFonts w:ascii="Helvetica" w:hAnsi="Helvetica"/>
-                <w:b/>
-                <w:bCs/>
-                <w:u w:val="single"/>
-              </w:rPr>
-              <w:t>ro d</w:t>
-            </w:r>
-            <w:r>
-              <w:rPr>
-                <w:rStyle w:val="Aucun"/>
-                <w:rFonts w:ascii="Helvetica" w:hAnsi="Helvetica"/>
-                <w:b/>
-                <w:bCs/>
-                <w:u w:val="single"/>
-              </w:rPr>
-              <w:t>’</w:t>
-            </w:r>
-            <w:r>
-              <w:rPr>
-                <w:rStyle w:val="Aucun"/>
-                <w:rFonts w:ascii="Helvetica" w:hAnsi="Helvetica"/>
-                <w:b/>
-                <w:bCs/>
-                <w:u w:val="single"/>
-              </w:rPr>
-              <w:t>opportunit</w:t>
-            </w:r>
-            <w:r>
-              <w:rPr>
-                <w:rStyle w:val="Aucun"/>
-                <w:rFonts w:ascii="Helvetica" w:hAnsi="Helvetica"/>
-                <w:b/>
-                <w:bCs/>
-                <w:u w:val="single"/>
-              </w:rPr>
-              <w:t xml:space="preserve">é </w:t>
-            </w:r>
+              <w:t>Client:</w:t>
+            </w:r>
+            <w:proofErr w:type="gramEnd"/>
             <w:r>
               <w:rPr>
                 <w:rStyle w:val="Aucun"/>
                 <w:rFonts w:ascii="Calibri" w:hAnsi="Calibri"/>
-              </w:rPr>
-              <w:t>{oppNum}</w:t>
-            </w:r>
-          </w:p>
-        </w:tc>
-        <w:tc>
-          <w:tcPr>
-            <w:tcW w:w="5735" w:type="dxa"/>
-            <w:tcBorders>
-              <w:top w:val="single" w:sz="4" w:space="0" w:color="000000"/>
-              <w:left w:val="single" w:sz="4" w:space="0" w:color="000000"/>
-              <w:bottom w:val="single" w:sz="4" w:space="0" w:color="000000"/>
-              <w:right w:val="single" w:sz="4" w:space="0" w:color="000000"/>
-            </w:tcBorders>
-            <w:shd w:val="clear" w:color="auto" w:fill="D9D9D9"/>
-            <w:tcMar>
-              <w:top w:w="80" w:type="dxa"/>
-              <w:left w:w="80" w:type="dxa"/>
-              <w:bottom w:w="80" w:type="dxa"/>
-              <w:right w:w="80" w:type="dxa"/>
-            </w:tcMar>
-          </w:tcPr>
-          <w:p>
-            <w:pPr>
-              <w:pStyle w:val="CorpsA"/>
-              <w:spacing w:after="60" w:line="480" w:lineRule="auto"/>
-            </w:pPr>
-            <w:r>
-              <w:rPr>
-                <w:rStyle w:val="Aucun"/>
-                <w:rFonts w:ascii="Helvetica" w:hAnsi="Helvetica"/>
-                <w:b/>
-                <w:bCs/>
-                <w:u w:val="single"/>
-              </w:rPr>
-              <w:t>Client:</w:t>
-            </w:r>
-            <w:r>
-              <w:rPr>
-                <w:rStyle w:val="Aucun"/>
-                <w:rFonts w:ascii="Calibri" w:hAnsi="Calibri"/>
+                <w:sz w:val="18"/>
+                <w:szCs w:val="18"/>
               </w:rPr>
               <w:t xml:space="preserve">  {client}</w:t>
             </w:r>
@@ -230,27 +208,41 @@
         <w:pStyle w:val="CorpsA"/>
         <w:widowControl w:val="0"/>
         <w:ind w:left="324" w:hanging="324"/>
+        <w:rPr>
+          <w:sz w:val="18"/>
+          <w:szCs w:val="18"/>
+        </w:rPr>
       </w:pPr>
     </w:p>
     <w:p>
       <w:pPr>
         <w:pStyle w:val="CorpsA"/>
+        <w:rPr>
+          <w:sz w:val="18"/>
+          <w:szCs w:val="18"/>
+        </w:rPr>
       </w:pPr>
       <w:r>
         <w:rPr>
           <w:rStyle w:val="Aucun"/>
+          <w:sz w:val="18"/>
+          <w:szCs w:val="18"/>
         </w:rPr>
         <w:t>Nouveau fournisseur</w:t>
       </w:r>
       <w:r>
         <w:rPr>
           <w:rStyle w:val="AucunA"/>
+          <w:sz w:val="18"/>
+          <w:szCs w:val="18"/>
         </w:rPr>
         <w:t> </w:t>
       </w:r>
       <w:r>
         <w:rPr>
           <w:rStyle w:val="Aucun"/>
+          <w:sz w:val="18"/>
+          <w:szCs w:val="18"/>
           <w:lang w:val="zh-TW" w:eastAsia="zh-TW"/>
         </w:rPr>
         <w:t>?</w:t>
@@ -258,6 +250,8 @@
       <w:r>
         <w:rPr>
           <w:rStyle w:val="Aucun"/>
+          <w:sz w:val="18"/>
+          <w:szCs w:val="18"/>
           <w:lang w:val="zh-TW" w:eastAsia="zh-TW"/>
         </w:rPr>
         <w:tab/>
@@ -266,6 +260,8 @@
         <w:sdtPr>
           <w:rPr>
             <w:rStyle w:val="Aucun"/>
+            <w:sz w:val="18"/>
+            <w:szCs w:val="18"/>
           </w:rPr>
           <w:id w:val="-1625379721"/>
           <w14:checkbox>
@@ -274,11 +270,18 @@
             <w14:uncheckedState w14:val="2610" w14:font="MS Gothic"/>
           </w14:checkbox>
         </w:sdtPr>
+        <w:sdtEndPr>
+          <w:rPr>
+            <w:rStyle w:val="Aucun"/>
+          </w:rPr>
+        </w:sdtEndPr>
         <w:sdtContent>
           <w:r>
             <w:rPr>
               <w:rStyle w:val="Aucun"/>
               <w:rFonts w:ascii="MS Gothic" w:eastAsia="MS Gothic" w:hAnsi="MS Gothic" w:hint="eastAsia"/>
+              <w:sz w:val="18"/>
+              <w:szCs w:val="18"/>
             </w:rPr>
             <w:t>☐</w:t>
           </w:r>
@@ -287,6 +290,8 @@
       <w:r>
         <w:rPr>
           <w:rStyle w:val="Aucun"/>
+          <w:sz w:val="18"/>
+          <w:szCs w:val="18"/>
           <w:lang w:val="en-US"/>
         </w:rPr>
         <w:t xml:space="preserve"> OUI</w:t>
@@ -294,6 +299,8 @@
       <w:r>
         <w:rPr>
           <w:rStyle w:val="Aucun"/>
+          <w:sz w:val="18"/>
+          <w:szCs w:val="18"/>
           <w:lang w:val="en-US"/>
         </w:rPr>
         <w:tab/>
@@ -302,6 +309,8 @@
         <w:sdtPr>
           <w:rPr>
             <w:rStyle w:val="Aucun"/>
+            <w:sz w:val="18"/>
+            <w:szCs w:val="18"/>
           </w:rPr>
           <w:id w:val="-2103097513"/>
           <w14:checkbox>
@@ -310,11 +319,18 @@
             <w14:uncheckedState w14:val="2610" w14:font="MS Gothic"/>
           </w14:checkbox>
         </w:sdtPr>
+        <w:sdtEndPr>
+          <w:rPr>
+            <w:rStyle w:val="Aucun"/>
+          </w:rPr>
+        </w:sdtEndPr>
         <w:sdtContent>
           <w:r>
             <w:rPr>
               <w:rStyle w:val="Aucun"/>
               <w:rFonts w:ascii="MS Gothic" w:eastAsia="MS Gothic" w:hAnsi="MS Gothic" w:hint="eastAsia"/>
+              <w:sz w:val="18"/>
+              <w:szCs w:val="18"/>
             </w:rPr>
             <w:t>☐</w:t>
           </w:r>
@@ -323,6 +339,8 @@
       <w:r>
         <w:rPr>
           <w:rStyle w:val="Aucun"/>
+          <w:sz w:val="18"/>
+          <w:szCs w:val="18"/>
           <w:lang w:val="de-DE"/>
         </w:rPr>
         <w:t xml:space="preserve"> NON</w:t>
@@ -331,26 +349,26 @@
     <w:p>
       <w:pPr>
         <w:pStyle w:val="CorpsA"/>
+        <w:rPr>
+          <w:sz w:val="18"/>
+          <w:szCs w:val="18"/>
+        </w:rPr>
       </w:pPr>
       <w:r>
         <w:rPr>
           <w:rStyle w:val="Aucun"/>
           <w:b/>
           <w:bCs/>
+          <w:sz w:val="18"/>
+          <w:szCs w:val="18"/>
         </w:rPr>
-        <w:t>Si oui</w:t>
-      </w:r>
-      <w:r>
-        <w:rPr>
-          <w:rStyle w:val="Aucun"/>
-          <w:b/>
-          <w:bCs/>
-        </w:rPr>
-        <w:t> </w:t>
+        <w:t>Si oui </w:t>
       </w:r>
       <w:r>
         <w:rPr>
           <w:rStyle w:val="AucunA"/>
+          <w:sz w:val="18"/>
+          <w:szCs w:val="18"/>
         </w:rPr>
         <w:t xml:space="preserve">: </w:t>
       </w:r>
@@ -362,34 +380,58 @@
           <w:ilvl w:val="0"/>
           <w:numId w:val="2"/>
         </w:numPr>
+        <w:rPr>
+          <w:sz w:val="18"/>
+          <w:szCs w:val="18"/>
+        </w:rPr>
       </w:pPr>
+      <w:proofErr w:type="gramStart"/>
       <w:r>
         <w:rPr>
           <w:rStyle w:val="Aucun"/>
+          <w:sz w:val="18"/>
+          <w:szCs w:val="18"/>
         </w:rPr>
-        <w:t xml:space="preserve">le service ADV doit faire remplir au fournisseur la fiche </w:t>
+        <w:t>le</w:t>
+      </w:r>
+      <w:proofErr w:type="gramEnd"/>
+      <w:r>
+        <w:rPr>
+          <w:rStyle w:val="Aucun"/>
+          <w:sz w:val="18"/>
+          <w:szCs w:val="18"/>
+        </w:rPr>
+        <w:t xml:space="preserve"> service ADV doit faire remplir au fournisseur la fiche </w:t>
       </w:r>
       <w:r>
         <w:rPr>
           <w:rStyle w:val="AucunA"/>
+          <w:sz w:val="18"/>
+          <w:szCs w:val="18"/>
         </w:rPr>
         <w:t>« </w:t>
       </w:r>
       <w:r>
         <w:rPr>
           <w:rStyle w:val="Aucun"/>
+          <w:sz w:val="18"/>
+          <w:szCs w:val="18"/>
         </w:rPr>
         <w:t>Nouveau fournisseur</w:t>
       </w:r>
       <w:r>
         <w:rPr>
           <w:rStyle w:val="AucunA"/>
+          <w:sz w:val="18"/>
+          <w:szCs w:val="18"/>
         </w:rPr>
         <w:t> »</w:t>
       </w:r>
       <w:r>
         <w:rPr>
           <w:rStyle w:val="Aucun"/>
+          <w:sz w:val="18"/>
+          <w:szCs w:val="18"/>
           <w:lang w:val="de-DE"/>
         </w:rPr>
         <w:t xml:space="preserve">. FAIT </w:t>
@@ -398,6 +440,8 @@
         <w:rPr>
           <w:rStyle w:val="Aucun"/>
           <w:rFonts w:ascii="MS Gothic" w:eastAsia="MS Gothic" w:hAnsi="MS Gothic" w:cs="MS Gothic"/>
+          <w:sz w:val="18"/>
+          <w:szCs w:val="18"/>
         </w:rPr>
         <w:t>☐</w:t>
       </w:r>
@@ -409,23 +453,35 @@
           <w:ilvl w:val="0"/>
           <w:numId w:val="2"/>
         </w:numPr>
+        <w:rPr>
+          <w:sz w:val="18"/>
+          <w:szCs w:val="18"/>
+        </w:rPr>
       </w:pPr>
+      <w:proofErr w:type="gramStart"/>
       <w:r>
         <w:rPr>
           <w:rStyle w:val="Aucun"/>
+          <w:sz w:val="18"/>
+          <w:szCs w:val="18"/>
         </w:rPr>
-        <w:t xml:space="preserve">le responsable </w:t>
+        <w:t>le</w:t>
       </w:r>
+      <w:proofErr w:type="gramEnd"/>
       <w:r>
         <w:rPr>
           <w:rStyle w:val="Aucun"/>
+          <w:sz w:val="18"/>
+          <w:szCs w:val="18"/>
         </w:rPr>
-        <w:t>commercial doit prévenir le service qualité de la création d</w:t>
+        <w:t xml:space="preserve"> responsable commercial doit prévenir le service qualité de la création d</w:t>
       </w:r>
       <w:r>
         <w:rPr>
           <w:rStyle w:val="Aucun"/>
           <w:rFonts w:ascii="Arial Unicode MS" w:hAnsi="Arial Unicode MS"/>
+          <w:sz w:val="18"/>
+          <w:szCs w:val="18"/>
           <w:rtl/>
         </w:rPr>
         <w:t>’</w:t>
@@ -433,6 +489,8 @@
       <w:r>
         <w:rPr>
           <w:rStyle w:val="Aucun"/>
+          <w:sz w:val="18"/>
+          <w:szCs w:val="18"/>
         </w:rPr>
         <w:t xml:space="preserve">un nouveau fournisseur pour la mise en place du suivi fournisseur. FAIT </w:t>
       </w:r>
@@ -440,6 +498,8 @@
         <w:rPr>
           <w:rStyle w:val="Aucun"/>
           <w:rFonts w:ascii="MS Gothic" w:eastAsia="MS Gothic" w:hAnsi="MS Gothic" w:cs="MS Gothic"/>
+          <w:sz w:val="18"/>
+          <w:szCs w:val="18"/>
         </w:rPr>
         <w:t>☐</w:t>
       </w:r>
@@ -459,12 +519,6 @@
         </w:tblBorders>
         <w:shd w:val="clear" w:color="auto" w:fill="CDD4E9"/>
         <w:tblLayout w:type="fixed"/>
-        <w:tblCellMar>
-          <w:top w:w="0" w:type="dxa"/>
-          <w:left w:w="0" w:type="dxa"/>
-          <w:bottom w:w="0" w:type="dxa"/>
-          <w:right w:w="0" w:type="dxa"/>
-        </w:tblCellMar>
         <w:tblLook w:val="04A0" w:firstRow="1" w:lastRow="0" w:firstColumn="1" w:lastColumn="0" w:noHBand="0" w:noVBand="1"/>
       </w:tblPr>
       <w:tblGrid>
@@ -479,14 +533,6 @@
         <w:gridCol w:w="1510"/>
       </w:tblGrid>
       <w:tr>
-        <w:tblPrEx>
-          <w:tblCellMar>
-            <w:top w:w="0" w:type="dxa"/>
-            <w:left w:w="0" w:type="dxa"/>
-            <w:bottom w:w="0" w:type="dxa"/>
-            <w:right w:w="0" w:type="dxa"/>
-          </w:tblCellMar>
-        </w:tblPrEx>
         <w:trPr>
           <w:trHeight w:val="367"/>
         </w:trPr>
@@ -511,10 +557,16 @@
           <w:p>
             <w:pPr>
               <w:pStyle w:val="CorpsA"/>
-            </w:pPr>
-            <w:r>
-              <w:rPr>
-                <w:rStyle w:val="Aucun"/>
+              <w:rPr>
+                <w:sz w:val="18"/>
+                <w:szCs w:val="18"/>
+              </w:rPr>
+            </w:pPr>
+            <w:r>
+              <w:rPr>
+                <w:rStyle w:val="Aucun"/>
+                <w:sz w:val="18"/>
+                <w:szCs w:val="18"/>
               </w:rPr>
               <w:t>Nom du fournisseur</w:t>
             </w:r>
@@ -541,27 +593,41 @@
           <w:p>
             <w:pPr>
               <w:pStyle w:val="CorpsB"/>
-            </w:pPr>
-            <w:r>
-              <w:rPr>
-                <w:rStyle w:val="Aucun"/>
-                <w:sz w:val="20"/>
-                <w:szCs w:val="20"/>
-              </w:rPr>
-              <w:t>{fournisseur}</w:t>
+              <w:rPr>
+                <w:sz w:val="22"/>
+                <w:szCs w:val="22"/>
+              </w:rPr>
+            </w:pPr>
+            <w:r>
+              <w:rPr>
+                <w:rStyle w:val="Aucun"/>
+                <w:sz w:val="18"/>
+                <w:szCs w:val="18"/>
+              </w:rPr>
+              <w:t>{</w:t>
+            </w:r>
+            <w:proofErr w:type="spellStart"/>
+            <w:r>
+              <w:rPr>
+                <w:rStyle w:val="Aucun"/>
+                <w:sz w:val="18"/>
+                <w:szCs w:val="18"/>
+              </w:rPr>
+              <w:t>fournisseur</w:t>
+            </w:r>
+            <w:proofErr w:type="spellEnd"/>
+            <w:r>
+              <w:rPr>
+                <w:rStyle w:val="Aucun"/>
+                <w:sz w:val="18"/>
+                <w:szCs w:val="18"/>
+              </w:rPr>
+              <w:t>}</w:t>
             </w:r>
           </w:p>
         </w:tc>
       </w:tr>
       <w:tr>
-        <w:tblPrEx>
-          <w:tblCellMar>
-            <w:top w:w="0" w:type="dxa"/>
-            <w:left w:w="0" w:type="dxa"/>
-            <w:bottom w:w="0" w:type="dxa"/>
-            <w:right w:w="0" w:type="dxa"/>
-          </w:tblCellMar>
-        </w:tblPrEx>
         <w:trPr>
           <w:trHeight w:val="353"/>
         </w:trPr>
@@ -586,10 +652,16 @@
           <w:p>
             <w:pPr>
               <w:pStyle w:val="CorpsA"/>
-            </w:pPr>
-            <w:r>
-              <w:rPr>
-                <w:rStyle w:val="Aucun"/>
+              <w:rPr>
+                <w:sz w:val="18"/>
+                <w:szCs w:val="18"/>
+              </w:rPr>
+            </w:pPr>
+            <w:r>
+              <w:rPr>
+                <w:rStyle w:val="Aucun"/>
+                <w:sz w:val="18"/>
+                <w:szCs w:val="18"/>
               </w:rPr>
               <w:t>Réf et date de l’offre fournisseur</w:t>
             </w:r>
@@ -616,27 +688,41 @@
           <w:p>
             <w:pPr>
               <w:pStyle w:val="CorpsB"/>
-            </w:pPr>
-            <w:r>
-              <w:rPr>
-                <w:rStyle w:val="Aucun"/>
-                <w:sz w:val="20"/>
-                <w:szCs w:val="20"/>
-              </w:rPr>
-              <w:t>{offre}</w:t>
+              <w:rPr>
+                <w:sz w:val="22"/>
+                <w:szCs w:val="22"/>
+              </w:rPr>
+            </w:pPr>
+            <w:r>
+              <w:rPr>
+                <w:rStyle w:val="Aucun"/>
+                <w:sz w:val="18"/>
+                <w:szCs w:val="18"/>
+              </w:rPr>
+              <w:t>{</w:t>
+            </w:r>
+            <w:proofErr w:type="spellStart"/>
+            <w:r>
+              <w:rPr>
+                <w:rStyle w:val="Aucun"/>
+                <w:sz w:val="18"/>
+                <w:szCs w:val="18"/>
+              </w:rPr>
+              <w:t>offre</w:t>
+            </w:r>
+            <w:proofErr w:type="spellEnd"/>
+            <w:r>
+              <w:rPr>
+                <w:rStyle w:val="Aucun"/>
+                <w:sz w:val="18"/>
+                <w:szCs w:val="18"/>
+              </w:rPr>
+              <w:t>}</w:t>
             </w:r>
           </w:p>
         </w:tc>
       </w:tr>
       <w:tr>
-        <w:tblPrEx>
-          <w:tblCellMar>
-            <w:top w:w="0" w:type="dxa"/>
-            <w:left w:w="0" w:type="dxa"/>
-            <w:bottom w:w="0" w:type="dxa"/>
-            <w:right w:w="0" w:type="dxa"/>
-          </w:tblCellMar>
-        </w:tblPrEx>
         <w:trPr>
           <w:trHeight w:val="328"/>
         </w:trPr>
@@ -661,10 +747,16 @@
           <w:p>
             <w:pPr>
               <w:pStyle w:val="CorpsA"/>
-            </w:pPr>
-            <w:r>
-              <w:rPr>
-                <w:rStyle w:val="Aucun"/>
+              <w:rPr>
+                <w:sz w:val="18"/>
+                <w:szCs w:val="18"/>
+              </w:rPr>
+            </w:pPr>
+            <w:r>
+              <w:rPr>
+                <w:rStyle w:val="Aucun"/>
+                <w:sz w:val="18"/>
+                <w:szCs w:val="18"/>
               </w:rPr>
               <w:t>Livraison directe chez le client</w:t>
             </w:r>
@@ -692,11 +784,17 @@
             <w:pPr>
               <w:pStyle w:val="CorpsA"/>
               <w:jc w:val="center"/>
+              <w:rPr>
+                <w:sz w:val="18"/>
+                <w:szCs w:val="18"/>
+              </w:rPr>
             </w:pPr>
             <w:sdt>
               <w:sdtPr>
                 <w:rPr>
                   <w:rStyle w:val="Aucun"/>
+                  <w:sz w:val="18"/>
+                  <w:szCs w:val="18"/>
                 </w:rPr>
                 <w:id w:val="2016407976"/>
                 <w14:checkbox>
@@ -705,11 +803,18 @@
                   <w14:uncheckedState w14:val="2610" w14:font="MS Gothic"/>
                 </w14:checkbox>
               </w:sdtPr>
+              <w:sdtEndPr>
+                <w:rPr>
+                  <w:rStyle w:val="Aucun"/>
+                </w:rPr>
+              </w:sdtEndPr>
               <w:sdtContent>
                 <w:r>
                   <w:rPr>
                     <w:rStyle w:val="Aucun"/>
                     <w:rFonts w:ascii="MS Gothic" w:eastAsia="MS Gothic" w:hAnsi="MS Gothic" w:hint="eastAsia"/>
+                    <w:sz w:val="18"/>
+                    <w:szCs w:val="18"/>
                   </w:rPr>
                   <w:t>☐</w:t>
                 </w:r>
@@ -718,8 +823,8 @@
             <w:r>
               <w:rPr>
                 <w:rStyle w:val="Aucun"/>
-                <w:sz w:val="28"/>
-                <w:szCs w:val="28"/>
+                <w:sz w:val="24"/>
+                <w:szCs w:val="24"/>
               </w:rPr>
               <w:t xml:space="preserve"> OUI                     </w:t>
             </w:r>
@@ -727,6 +832,8 @@
               <w:sdtPr>
                 <w:rPr>
                   <w:rStyle w:val="Aucun"/>
+                  <w:sz w:val="18"/>
+                  <w:szCs w:val="18"/>
                 </w:rPr>
                 <w:id w:val="979878122"/>
                 <w14:checkbox>
@@ -735,11 +842,18 @@
                   <w14:uncheckedState w14:val="2610" w14:font="MS Gothic"/>
                 </w14:checkbox>
               </w:sdtPr>
+              <w:sdtEndPr>
+                <w:rPr>
+                  <w:rStyle w:val="Aucun"/>
+                </w:rPr>
+              </w:sdtEndPr>
               <w:sdtContent>
                 <w:r>
                   <w:rPr>
                     <w:rStyle w:val="Aucun"/>
                     <w:rFonts w:ascii="MS Gothic" w:eastAsia="MS Gothic" w:hAnsi="MS Gothic" w:hint="eastAsia"/>
+                    <w:sz w:val="18"/>
+                    <w:szCs w:val="18"/>
                   </w:rPr>
                   <w:t>☐</w:t>
                 </w:r>
@@ -748,8 +862,8 @@
             <w:r>
               <w:rPr>
                 <w:rStyle w:val="Aucun"/>
-                <w:sz w:val="28"/>
-                <w:szCs w:val="28"/>
+                <w:sz w:val="24"/>
+                <w:szCs w:val="24"/>
               </w:rPr>
               <w:t xml:space="preserve"> NON</w:t>
             </w:r>
@@ -757,14 +871,6 @@
         </w:tc>
       </w:tr>
       <w:tr>
-        <w:tblPrEx>
-          <w:tblCellMar>
-            <w:top w:w="0" w:type="dxa"/>
-            <w:left w:w="0" w:type="dxa"/>
-            <w:bottom w:w="0" w:type="dxa"/>
-            <w:right w:w="0" w:type="dxa"/>
-          </w:tblCellMar>
-        </w:tblPrEx>
         <w:trPr>
           <w:trHeight w:val="300"/>
         </w:trPr>
@@ -786,7 +892,14 @@
               <w:right w:w="80" w:type="dxa"/>
             </w:tcMar>
           </w:tcPr>
-          <w:p/>
+          <w:p>
+            <w:pPr>
+              <w:rPr>
+                <w:sz w:val="22"/>
+                <w:szCs w:val="22"/>
+              </w:rPr>
+            </w:pPr>
+          </w:p>
         </w:tc>
         <w:tc>
           <w:tcPr>
@@ -810,10 +923,16 @@
             <w:pPr>
               <w:pStyle w:val="CorpsA"/>
               <w:jc w:val="center"/>
-            </w:pPr>
-            <w:r>
-              <w:rPr>
-                <w:rStyle w:val="Aucun"/>
+              <w:rPr>
+                <w:sz w:val="18"/>
+                <w:szCs w:val="18"/>
+              </w:rPr>
+            </w:pPr>
+            <w:r>
+              <w:rPr>
+                <w:rStyle w:val="Aucun"/>
+                <w:sz w:val="18"/>
+                <w:szCs w:val="18"/>
               </w:rPr>
               <w:t>Produit n°1</w:t>
             </w:r>
@@ -841,10 +960,16 @@
             <w:pPr>
               <w:pStyle w:val="CorpsA"/>
               <w:jc w:val="center"/>
-            </w:pPr>
-            <w:r>
-              <w:rPr>
-                <w:rStyle w:val="Aucun"/>
+              <w:rPr>
+                <w:sz w:val="18"/>
+                <w:szCs w:val="18"/>
+              </w:rPr>
+            </w:pPr>
+            <w:r>
+              <w:rPr>
+                <w:rStyle w:val="Aucun"/>
+                <w:sz w:val="18"/>
+                <w:szCs w:val="18"/>
               </w:rPr>
               <w:t>Produit n°2</w:t>
             </w:r>
@@ -871,10 +996,16 @@
             <w:pPr>
               <w:pStyle w:val="CorpsA"/>
               <w:jc w:val="center"/>
-            </w:pPr>
-            <w:r>
-              <w:rPr>
-                <w:rStyle w:val="Aucun"/>
+              <w:rPr>
+                <w:sz w:val="18"/>
+                <w:szCs w:val="18"/>
+              </w:rPr>
+            </w:pPr>
+            <w:r>
+              <w:rPr>
+                <w:rStyle w:val="Aucun"/>
+                <w:sz w:val="18"/>
+                <w:szCs w:val="18"/>
               </w:rPr>
               <w:t>Produit n°3</w:t>
             </w:r>
@@ -901,10 +1032,16 @@
             <w:pPr>
               <w:pStyle w:val="CorpsA"/>
               <w:jc w:val="center"/>
-            </w:pPr>
-            <w:r>
-              <w:rPr>
-                <w:rStyle w:val="Aucun"/>
+              <w:rPr>
+                <w:sz w:val="18"/>
+                <w:szCs w:val="18"/>
+              </w:rPr>
+            </w:pPr>
+            <w:r>
+              <w:rPr>
+                <w:rStyle w:val="Aucun"/>
+                <w:sz w:val="18"/>
+                <w:szCs w:val="18"/>
               </w:rPr>
               <w:t>Produit n°4</w:t>
             </w:r>
@@ -912,14 +1049,6 @@
         </w:tc>
       </w:tr>
       <w:tr>
-        <w:tblPrEx>
-          <w:tblCellMar>
-            <w:top w:w="0" w:type="dxa"/>
-            <w:left w:w="0" w:type="dxa"/>
-            <w:bottom w:w="0" w:type="dxa"/>
-            <w:right w:w="0" w:type="dxa"/>
-          </w:tblCellMar>
-        </w:tblPrEx>
         <w:trPr>
           <w:trHeight w:val="442"/>
         </w:trPr>
@@ -944,10 +1073,16 @@
           <w:p>
             <w:pPr>
               <w:pStyle w:val="CorpsA"/>
-            </w:pPr>
-            <w:r>
-              <w:rPr>
-                <w:rStyle w:val="Aucun"/>
+              <w:rPr>
+                <w:sz w:val="18"/>
+                <w:szCs w:val="18"/>
+              </w:rPr>
+            </w:pPr>
+            <w:r>
+              <w:rPr>
+                <w:rStyle w:val="Aucun"/>
+                <w:sz w:val="18"/>
+                <w:szCs w:val="18"/>
               </w:rPr>
               <w:t>Réf fournisseur du produit</w:t>
             </w:r>
@@ -974,12 +1109,16 @@
           <w:p>
             <w:pPr>
               <w:pStyle w:val="CorpsB"/>
-            </w:pPr>
-            <w:r>
-              <w:rPr>
-                <w:rStyle w:val="Aucun"/>
-                <w:sz w:val="20"/>
-                <w:szCs w:val="20"/>
+              <w:rPr>
+                <w:sz w:val="22"/>
+                <w:szCs w:val="22"/>
+              </w:rPr>
+            </w:pPr>
+            <w:r>
+              <w:rPr>
+                <w:rStyle w:val="Aucun"/>
+                <w:sz w:val="18"/>
+                <w:szCs w:val="18"/>
               </w:rPr>
               <w:t>{refFournisseur1}</w:t>
             </w:r>
@@ -1006,12 +1145,16 @@
           <w:p>
             <w:pPr>
               <w:pStyle w:val="CorpsB"/>
-            </w:pPr>
-            <w:r>
-              <w:rPr>
-                <w:rStyle w:val="Aucun"/>
-                <w:sz w:val="20"/>
-                <w:szCs w:val="20"/>
+              <w:rPr>
+                <w:sz w:val="22"/>
+                <w:szCs w:val="22"/>
+              </w:rPr>
+            </w:pPr>
+            <w:r>
+              <w:rPr>
+                <w:rStyle w:val="Aucun"/>
+                <w:sz w:val="18"/>
+                <w:szCs w:val="18"/>
               </w:rPr>
               <w:t>{refFournisseur2}</w:t>
             </w:r>
@@ -1037,12 +1180,16 @@
           <w:p>
             <w:pPr>
               <w:pStyle w:val="CorpsB"/>
-            </w:pPr>
-            <w:r>
-              <w:rPr>
-                <w:rStyle w:val="Aucun"/>
-                <w:sz w:val="20"/>
-                <w:szCs w:val="20"/>
+              <w:rPr>
+                <w:sz w:val="22"/>
+                <w:szCs w:val="22"/>
+              </w:rPr>
+            </w:pPr>
+            <w:r>
+              <w:rPr>
+                <w:rStyle w:val="Aucun"/>
+                <w:sz w:val="18"/>
+                <w:szCs w:val="18"/>
               </w:rPr>
               <w:t>{refFournisseur3}</w:t>
             </w:r>
@@ -1068,12 +1215,16 @@
           <w:p>
             <w:pPr>
               <w:pStyle w:val="CorpsB"/>
-            </w:pPr>
-            <w:r>
-              <w:rPr>
-                <w:rStyle w:val="Aucun"/>
-                <w:sz w:val="20"/>
-                <w:szCs w:val="20"/>
+              <w:rPr>
+                <w:sz w:val="22"/>
+                <w:szCs w:val="22"/>
+              </w:rPr>
+            </w:pPr>
+            <w:r>
+              <w:rPr>
+                <w:rStyle w:val="Aucun"/>
+                <w:sz w:val="18"/>
+                <w:szCs w:val="18"/>
               </w:rPr>
               <w:t>{refFournisseur4}</w:t>
             </w:r>
@@ -1081,14 +1232,6 @@
         </w:tc>
       </w:tr>
       <w:tr>
-        <w:tblPrEx>
-          <w:tblCellMar>
-            <w:top w:w="0" w:type="dxa"/>
-            <w:left w:w="0" w:type="dxa"/>
-            <w:bottom w:w="0" w:type="dxa"/>
-            <w:right w:w="0" w:type="dxa"/>
-          </w:tblCellMar>
-        </w:tblPrEx>
         <w:trPr>
           <w:trHeight w:val="401"/>
         </w:trPr>
@@ -1113,10 +1256,16 @@
           <w:p>
             <w:pPr>
               <w:pStyle w:val="CorpsA"/>
-            </w:pPr>
-            <w:r>
-              <w:rPr>
-                <w:rStyle w:val="Aucun"/>
+              <w:rPr>
+                <w:sz w:val="18"/>
+                <w:szCs w:val="18"/>
+              </w:rPr>
+            </w:pPr>
+            <w:r>
+              <w:rPr>
+                <w:rStyle w:val="Aucun"/>
+                <w:sz w:val="18"/>
+                <w:szCs w:val="18"/>
               </w:rPr>
               <w:t>Réf DIPOSTEL du produit</w:t>
             </w:r>
@@ -1143,12 +1292,16 @@
           <w:p>
             <w:pPr>
               <w:pStyle w:val="CorpsB"/>
-            </w:pPr>
-            <w:r>
-              <w:rPr>
-                <w:rStyle w:val="Aucun"/>
-                <w:sz w:val="20"/>
-                <w:szCs w:val="20"/>
+              <w:rPr>
+                <w:sz w:val="22"/>
+                <w:szCs w:val="22"/>
+              </w:rPr>
+            </w:pPr>
+            <w:r>
+              <w:rPr>
+                <w:rStyle w:val="Aucun"/>
+                <w:sz w:val="18"/>
+                <w:szCs w:val="18"/>
               </w:rPr>
               <w:t>{refDip1}</w:t>
             </w:r>
@@ -1175,12 +1328,16 @@
           <w:p>
             <w:pPr>
               <w:pStyle w:val="CorpsB"/>
-            </w:pPr>
-            <w:r>
-              <w:rPr>
-                <w:rStyle w:val="Aucun"/>
-                <w:sz w:val="20"/>
-                <w:szCs w:val="20"/>
+              <w:rPr>
+                <w:sz w:val="22"/>
+                <w:szCs w:val="22"/>
+              </w:rPr>
+            </w:pPr>
+            <w:r>
+              <w:rPr>
+                <w:rStyle w:val="Aucun"/>
+                <w:sz w:val="18"/>
+                <w:szCs w:val="18"/>
               </w:rPr>
               <w:t>{refDip2}</w:t>
             </w:r>
@@ -1206,12 +1363,16 @@
           <w:p>
             <w:pPr>
               <w:pStyle w:val="CorpsB"/>
-            </w:pPr>
-            <w:r>
-              <w:rPr>
-                <w:rStyle w:val="Aucun"/>
-                <w:sz w:val="20"/>
-                <w:szCs w:val="20"/>
+              <w:rPr>
+                <w:sz w:val="22"/>
+                <w:szCs w:val="22"/>
+              </w:rPr>
+            </w:pPr>
+            <w:r>
+              <w:rPr>
+                <w:rStyle w:val="Aucun"/>
+                <w:sz w:val="18"/>
+                <w:szCs w:val="18"/>
               </w:rPr>
               <w:t>{refDip3}</w:t>
             </w:r>
@@ -1237,12 +1398,16 @@
           <w:p>
             <w:pPr>
               <w:pStyle w:val="CorpsB"/>
-            </w:pPr>
-            <w:r>
-              <w:rPr>
-                <w:rStyle w:val="Aucun"/>
-                <w:sz w:val="20"/>
-                <w:szCs w:val="20"/>
+              <w:rPr>
+                <w:sz w:val="22"/>
+                <w:szCs w:val="22"/>
+              </w:rPr>
+            </w:pPr>
+            <w:r>
+              <w:rPr>
+                <w:rStyle w:val="Aucun"/>
+                <w:sz w:val="18"/>
+                <w:szCs w:val="18"/>
               </w:rPr>
               <w:t>{refDip4}</w:t>
             </w:r>
@@ -1250,14 +1415,6 @@
         </w:tc>
       </w:tr>
       <w:tr>
-        <w:tblPrEx>
-          <w:tblCellMar>
-            <w:top w:w="0" w:type="dxa"/>
-            <w:left w:w="0" w:type="dxa"/>
-            <w:bottom w:w="0" w:type="dxa"/>
-            <w:right w:w="0" w:type="dxa"/>
-          </w:tblCellMar>
-        </w:tblPrEx>
         <w:trPr>
           <w:trHeight w:val="428"/>
         </w:trPr>
@@ -1282,10 +1439,16 @@
           <w:p>
             <w:pPr>
               <w:pStyle w:val="CorpsA"/>
-            </w:pPr>
-            <w:r>
-              <w:rPr>
-                <w:rStyle w:val="Aucun"/>
+              <w:rPr>
+                <w:sz w:val="18"/>
+                <w:szCs w:val="18"/>
+              </w:rPr>
+            </w:pPr>
+            <w:r>
+              <w:rPr>
+                <w:rStyle w:val="Aucun"/>
+                <w:sz w:val="18"/>
+                <w:szCs w:val="18"/>
               </w:rPr>
               <w:t>Quantité à commander</w:t>
             </w:r>
@@ -1312,12 +1475,16 @@
           <w:p>
             <w:pPr>
               <w:pStyle w:val="CorpsB"/>
-            </w:pPr>
-            <w:r>
-              <w:rPr>
-                <w:rStyle w:val="Aucun"/>
-                <w:sz w:val="20"/>
-                <w:szCs w:val="20"/>
+              <w:rPr>
+                <w:sz w:val="22"/>
+                <w:szCs w:val="22"/>
+              </w:rPr>
+            </w:pPr>
+            <w:r>
+              <w:rPr>
+                <w:rStyle w:val="Aucun"/>
+                <w:sz w:val="18"/>
+                <w:szCs w:val="18"/>
               </w:rPr>
               <w:t>{qte1}</w:t>
             </w:r>
@@ -1344,12 +1511,16 @@
           <w:p>
             <w:pPr>
               <w:pStyle w:val="CorpsB"/>
-            </w:pPr>
-            <w:r>
-              <w:rPr>
-                <w:rStyle w:val="Aucun"/>
-                <w:sz w:val="20"/>
-                <w:szCs w:val="20"/>
+              <w:rPr>
+                <w:sz w:val="22"/>
+                <w:szCs w:val="22"/>
+              </w:rPr>
+            </w:pPr>
+            <w:r>
+              <w:rPr>
+                <w:rStyle w:val="Aucun"/>
+                <w:sz w:val="18"/>
+                <w:szCs w:val="18"/>
               </w:rPr>
               <w:t>{qte2}</w:t>
             </w:r>
@@ -1375,12 +1546,16 @@
           <w:p>
             <w:pPr>
               <w:pStyle w:val="CorpsB"/>
-            </w:pPr>
-            <w:r>
-              <w:rPr>
-                <w:rStyle w:val="Aucun"/>
-                <w:sz w:val="20"/>
-                <w:szCs w:val="20"/>
+              <w:rPr>
+                <w:sz w:val="22"/>
+                <w:szCs w:val="22"/>
+              </w:rPr>
+            </w:pPr>
+            <w:r>
+              <w:rPr>
+                <w:rStyle w:val="Aucun"/>
+                <w:sz w:val="18"/>
+                <w:szCs w:val="18"/>
               </w:rPr>
               <w:t>{qte3}</w:t>
             </w:r>
@@ -1406,12 +1581,16 @@
           <w:p>
             <w:pPr>
               <w:pStyle w:val="CorpsB"/>
-            </w:pPr>
-            <w:r>
-              <w:rPr>
-                <w:rStyle w:val="Aucun"/>
-                <w:sz w:val="20"/>
-                <w:szCs w:val="20"/>
+              <w:rPr>
+                <w:sz w:val="22"/>
+                <w:szCs w:val="22"/>
+              </w:rPr>
+            </w:pPr>
+            <w:r>
+              <w:rPr>
+                <w:rStyle w:val="Aucun"/>
+                <w:sz w:val="18"/>
+                <w:szCs w:val="18"/>
               </w:rPr>
               <w:t>{qte4}</w:t>
             </w:r>
@@ -1419,14 +1598,6 @@
         </w:tc>
       </w:tr>
       <w:tr>
-        <w:tblPrEx>
-          <w:tblCellMar>
-            <w:top w:w="0" w:type="dxa"/>
-            <w:left w:w="0" w:type="dxa"/>
-            <w:bottom w:w="0" w:type="dxa"/>
-            <w:right w:w="0" w:type="dxa"/>
-          </w:tblCellMar>
-        </w:tblPrEx>
         <w:trPr>
           <w:trHeight w:val="386"/>
         </w:trPr>
@@ -1451,10 +1622,16 @@
           <w:p>
             <w:pPr>
               <w:pStyle w:val="CorpsA"/>
-            </w:pPr>
-            <w:r>
-              <w:rPr>
-                <w:rStyle w:val="Aucun"/>
+              <w:rPr>
+                <w:sz w:val="18"/>
+                <w:szCs w:val="18"/>
+              </w:rPr>
+            </w:pPr>
+            <w:r>
+              <w:rPr>
+                <w:rStyle w:val="Aucun"/>
+                <w:sz w:val="18"/>
+                <w:szCs w:val="18"/>
               </w:rPr>
               <w:t xml:space="preserve">Prix d’achat / pièce – Devise </w:t>
             </w:r>
@@ -1481,12 +1658,16 @@
           <w:p>
             <w:pPr>
               <w:pStyle w:val="CorpsB"/>
-            </w:pPr>
-            <w:r>
-              <w:rPr>
-                <w:rStyle w:val="Aucun"/>
-                <w:sz w:val="20"/>
-                <w:szCs w:val="20"/>
+              <w:rPr>
+                <w:sz w:val="22"/>
+                <w:szCs w:val="22"/>
+              </w:rPr>
+            </w:pPr>
+            <w:r>
+              <w:rPr>
+                <w:rStyle w:val="Aucun"/>
+                <w:sz w:val="18"/>
+                <w:szCs w:val="18"/>
               </w:rPr>
               <w:t>{pa1}</w:t>
             </w:r>
@@ -1513,12 +1694,16 @@
           <w:p>
             <w:pPr>
               <w:pStyle w:val="CorpsB"/>
-            </w:pPr>
-            <w:r>
-              <w:rPr>
-                <w:rStyle w:val="Aucun"/>
-                <w:sz w:val="20"/>
-                <w:szCs w:val="20"/>
+              <w:rPr>
+                <w:sz w:val="22"/>
+                <w:szCs w:val="22"/>
+              </w:rPr>
+            </w:pPr>
+            <w:r>
+              <w:rPr>
+                <w:rStyle w:val="Aucun"/>
+                <w:sz w:val="18"/>
+                <w:szCs w:val="18"/>
               </w:rPr>
               <w:t>{pa2}</w:t>
             </w:r>
@@ -1544,12 +1729,16 @@
           <w:p>
             <w:pPr>
               <w:pStyle w:val="CorpsB"/>
-            </w:pPr>
-            <w:r>
-              <w:rPr>
-                <w:rStyle w:val="Aucun"/>
-                <w:sz w:val="20"/>
-                <w:szCs w:val="20"/>
+              <w:rPr>
+                <w:sz w:val="22"/>
+                <w:szCs w:val="22"/>
+              </w:rPr>
+            </w:pPr>
+            <w:r>
+              <w:rPr>
+                <w:rStyle w:val="Aucun"/>
+                <w:sz w:val="18"/>
+                <w:szCs w:val="18"/>
               </w:rPr>
               <w:t>{pa3}</w:t>
             </w:r>
@@ -1575,12 +1764,16 @@
           <w:p>
             <w:pPr>
               <w:pStyle w:val="CorpsB"/>
-            </w:pPr>
-            <w:r>
-              <w:rPr>
-                <w:rStyle w:val="Aucun"/>
-                <w:sz w:val="20"/>
-                <w:szCs w:val="20"/>
+              <w:rPr>
+                <w:sz w:val="22"/>
+                <w:szCs w:val="22"/>
+              </w:rPr>
+            </w:pPr>
+            <w:r>
+              <w:rPr>
+                <w:rStyle w:val="Aucun"/>
+                <w:sz w:val="18"/>
+                <w:szCs w:val="18"/>
               </w:rPr>
               <w:t>{pa4}</w:t>
             </w:r>
@@ -1588,14 +1781,6 @@
         </w:tc>
       </w:tr>
       <w:tr>
-        <w:tblPrEx>
-          <w:tblCellMar>
-            <w:top w:w="0" w:type="dxa"/>
-            <w:left w:w="0" w:type="dxa"/>
-            <w:bottom w:w="0" w:type="dxa"/>
-            <w:right w:w="0" w:type="dxa"/>
-          </w:tblCellMar>
-        </w:tblPrEx>
         <w:trPr>
           <w:trHeight w:val="363"/>
         </w:trPr>
@@ -1620,10 +1805,16 @@
           <w:p>
             <w:pPr>
               <w:pStyle w:val="CorpsA"/>
-            </w:pPr>
-            <w:r>
-              <w:rPr>
-                <w:rStyle w:val="Aucun"/>
+              <w:rPr>
+                <w:sz w:val="18"/>
+                <w:szCs w:val="18"/>
+              </w:rPr>
+            </w:pPr>
+            <w:r>
+              <w:rPr>
+                <w:rStyle w:val="Aucun"/>
+                <w:sz w:val="18"/>
+                <w:szCs w:val="18"/>
               </w:rPr>
               <w:t xml:space="preserve">Prix de revient / pièce – Devise </w:t>
             </w:r>
@@ -1650,12 +1841,16 @@
           <w:p>
             <w:pPr>
               <w:pStyle w:val="CorpsB"/>
-            </w:pPr>
-            <w:r>
-              <w:rPr>
-                <w:rStyle w:val="Aucun"/>
-                <w:sz w:val="20"/>
-                <w:szCs w:val="20"/>
+              <w:rPr>
+                <w:sz w:val="22"/>
+                <w:szCs w:val="22"/>
+              </w:rPr>
+            </w:pPr>
+            <w:r>
+              <w:rPr>
+                <w:rStyle w:val="Aucun"/>
+                <w:sz w:val="18"/>
+                <w:szCs w:val="18"/>
               </w:rPr>
               <w:t>{pr1}</w:t>
             </w:r>
@@ -1682,12 +1877,16 @@
           <w:p>
             <w:pPr>
               <w:pStyle w:val="CorpsB"/>
-            </w:pPr>
-            <w:r>
-              <w:rPr>
-                <w:rStyle w:val="Aucun"/>
-                <w:sz w:val="20"/>
-                <w:szCs w:val="20"/>
+              <w:rPr>
+                <w:sz w:val="22"/>
+                <w:szCs w:val="22"/>
+              </w:rPr>
+            </w:pPr>
+            <w:r>
+              <w:rPr>
+                <w:rStyle w:val="Aucun"/>
+                <w:sz w:val="18"/>
+                <w:szCs w:val="18"/>
               </w:rPr>
               <w:t>{pr2}</w:t>
             </w:r>
@@ -1713,12 +1912,16 @@
           <w:p>
             <w:pPr>
               <w:pStyle w:val="CorpsB"/>
-            </w:pPr>
-            <w:r>
-              <w:rPr>
-                <w:rStyle w:val="Aucun"/>
-                <w:sz w:val="20"/>
-                <w:szCs w:val="20"/>
+              <w:rPr>
+                <w:sz w:val="22"/>
+                <w:szCs w:val="22"/>
+              </w:rPr>
+            </w:pPr>
+            <w:r>
+              <w:rPr>
+                <w:rStyle w:val="Aucun"/>
+                <w:sz w:val="18"/>
+                <w:szCs w:val="18"/>
               </w:rPr>
               <w:t>{pr3}</w:t>
             </w:r>
@@ -1744,12 +1947,16 @@
           <w:p>
             <w:pPr>
               <w:pStyle w:val="CorpsB"/>
-            </w:pPr>
-            <w:r>
-              <w:rPr>
-                <w:rStyle w:val="Aucun"/>
-                <w:sz w:val="20"/>
-                <w:szCs w:val="20"/>
+              <w:rPr>
+                <w:sz w:val="22"/>
+                <w:szCs w:val="22"/>
+              </w:rPr>
+            </w:pPr>
+            <w:r>
+              <w:rPr>
+                <w:rStyle w:val="Aucun"/>
+                <w:sz w:val="18"/>
+                <w:szCs w:val="18"/>
               </w:rPr>
               <w:t>{pr4}</w:t>
             </w:r>
@@ -1757,14 +1964,6 @@
         </w:tc>
       </w:tr>
       <w:tr>
-        <w:tblPrEx>
-          <w:tblCellMar>
-            <w:top w:w="0" w:type="dxa"/>
-            <w:left w:w="0" w:type="dxa"/>
-            <w:bottom w:w="0" w:type="dxa"/>
-            <w:right w:w="0" w:type="dxa"/>
-          </w:tblCellMar>
-        </w:tblPrEx>
         <w:trPr>
           <w:trHeight w:val="330"/>
         </w:trPr>
@@ -1789,10 +1988,16 @@
           <w:p>
             <w:pPr>
               <w:pStyle w:val="CorpsA"/>
-            </w:pPr>
-            <w:r>
-              <w:rPr>
-                <w:rStyle w:val="Aucun"/>
+              <w:rPr>
+                <w:sz w:val="18"/>
+                <w:szCs w:val="18"/>
+              </w:rPr>
+            </w:pPr>
+            <w:r>
+              <w:rPr>
+                <w:rStyle w:val="Aucun"/>
+                <w:sz w:val="18"/>
+                <w:szCs w:val="18"/>
               </w:rPr>
               <w:t>Délai de livraison annoncé</w:t>
             </w:r>
@@ -1819,12 +2024,16 @@
           <w:p>
             <w:pPr>
               <w:pStyle w:val="CorpsB"/>
-            </w:pPr>
-            <w:r>
-              <w:rPr>
-                <w:rStyle w:val="Aucun"/>
-                <w:sz w:val="20"/>
-                <w:szCs w:val="20"/>
+              <w:rPr>
+                <w:sz w:val="22"/>
+                <w:szCs w:val="22"/>
+              </w:rPr>
+            </w:pPr>
+            <w:r>
+              <w:rPr>
+                <w:rStyle w:val="Aucun"/>
+                <w:sz w:val="18"/>
+                <w:szCs w:val="18"/>
               </w:rPr>
               <w:t>{delai1}</w:t>
             </w:r>
@@ -1851,12 +2060,16 @@
           <w:p>
             <w:pPr>
               <w:pStyle w:val="CorpsB"/>
-            </w:pPr>
-            <w:r>
-              <w:rPr>
-                <w:rStyle w:val="Aucun"/>
-                <w:sz w:val="20"/>
-                <w:szCs w:val="20"/>
+              <w:rPr>
+                <w:sz w:val="22"/>
+                <w:szCs w:val="22"/>
+              </w:rPr>
+            </w:pPr>
+            <w:r>
+              <w:rPr>
+                <w:rStyle w:val="Aucun"/>
+                <w:sz w:val="18"/>
+                <w:szCs w:val="18"/>
               </w:rPr>
               <w:t>{delai2}</w:t>
             </w:r>
@@ -1882,12 +2095,16 @@
           <w:p>
             <w:pPr>
               <w:pStyle w:val="CorpsB"/>
-            </w:pPr>
-            <w:r>
-              <w:rPr>
-                <w:rStyle w:val="Aucun"/>
-                <w:sz w:val="20"/>
-                <w:szCs w:val="20"/>
+              <w:rPr>
+                <w:sz w:val="22"/>
+                <w:szCs w:val="22"/>
+              </w:rPr>
+            </w:pPr>
+            <w:r>
+              <w:rPr>
+                <w:rStyle w:val="Aucun"/>
+                <w:sz w:val="18"/>
+                <w:szCs w:val="18"/>
               </w:rPr>
               <w:t>{delai3}</w:t>
             </w:r>
@@ -1913,12 +2130,16 @@
           <w:p>
             <w:pPr>
               <w:pStyle w:val="CorpsB"/>
-            </w:pPr>
-            <w:r>
-              <w:rPr>
-                <w:rStyle w:val="Aucun"/>
-                <w:sz w:val="20"/>
-                <w:szCs w:val="20"/>
+              <w:rPr>
+                <w:sz w:val="22"/>
+                <w:szCs w:val="22"/>
+              </w:rPr>
+            </w:pPr>
+            <w:r>
+              <w:rPr>
+                <w:rStyle w:val="Aucun"/>
+                <w:sz w:val="18"/>
+                <w:szCs w:val="18"/>
               </w:rPr>
               <w:t>{delai4}</w:t>
             </w:r>
@@ -1926,14 +2147,6 @@
         </w:tc>
       </w:tr>
       <w:tr>
-        <w:tblPrEx>
-          <w:tblCellMar>
-            <w:top w:w="0" w:type="dxa"/>
-            <w:left w:w="0" w:type="dxa"/>
-            <w:bottom w:w="0" w:type="dxa"/>
-            <w:right w:w="0" w:type="dxa"/>
-          </w:tblCellMar>
-        </w:tblPrEx>
         <w:trPr>
           <w:trHeight w:val="442"/>
         </w:trPr>
@@ -1958,10 +2171,16 @@
           <w:p>
             <w:pPr>
               <w:pStyle w:val="CorpsA"/>
-            </w:pPr>
-            <w:r>
-              <w:rPr>
-                <w:rStyle w:val="Aucun"/>
+              <w:rPr>
+                <w:sz w:val="18"/>
+                <w:szCs w:val="18"/>
+              </w:rPr>
+            </w:pPr>
+            <w:r>
+              <w:rPr>
+                <w:rStyle w:val="Aucun"/>
+                <w:sz w:val="18"/>
+                <w:szCs w:val="18"/>
               </w:rPr>
               <w:t>Fourniture documentaire à demander au fournisseur</w:t>
             </w:r>
@@ -1985,18 +2204,17 @@
               <w:right w:w="80" w:type="dxa"/>
             </w:tcMar>
           </w:tcPr>
-          <w:p/>
+          <w:p>
+            <w:pPr>
+              <w:rPr>
+                <w:sz w:val="22"/>
+                <w:szCs w:val="22"/>
+              </w:rPr>
+            </w:pPr>
+          </w:p>
         </w:tc>
       </w:tr>
       <w:tr>
-        <w:tblPrEx>
-          <w:tblCellMar>
-            <w:top w:w="0" w:type="dxa"/>
-            <w:left w:w="0" w:type="dxa"/>
-            <w:bottom w:w="0" w:type="dxa"/>
-            <w:right w:w="0" w:type="dxa"/>
-          </w:tblCellMar>
-        </w:tblPrEx>
         <w:trPr>
           <w:trHeight w:val="486"/>
         </w:trPr>
@@ -2021,10 +2239,16 @@
           <w:p>
             <w:pPr>
               <w:pStyle w:val="CorpsA"/>
-            </w:pPr>
-            <w:r>
-              <w:rPr>
-                <w:rStyle w:val="Aucun"/>
+              <w:rPr>
+                <w:sz w:val="18"/>
+                <w:szCs w:val="18"/>
+              </w:rPr>
+            </w:pPr>
+            <w:r>
+              <w:rPr>
+                <w:rStyle w:val="Aucun"/>
+                <w:sz w:val="18"/>
+                <w:szCs w:val="18"/>
               </w:rPr>
               <w:t>Commande selon la norme EN 15085-2</w:t>
             </w:r>
@@ -2050,11 +2274,17 @@
           <w:p>
             <w:pPr>
               <w:pStyle w:val="CorpsA"/>
+              <w:rPr>
+                <w:sz w:val="18"/>
+                <w:szCs w:val="18"/>
+              </w:rPr>
             </w:pPr>
             <w:r>
               <w:rPr>
                 <w:rStyle w:val="Aucun"/>
                 <w:rFonts w:ascii="Calibri" w:hAnsi="Calibri"/>
+                <w:sz w:val="18"/>
+                <w:szCs w:val="18"/>
               </w:rPr>
               <w:t>OUI</w:t>
             </w:r>
@@ -2062,8 +2292,8 @@
               <w:rPr>
                 <w:rStyle w:val="Aucun"/>
                 <w:rFonts w:ascii="Calibri" w:hAnsi="Calibri"/>
-                <w:sz w:val="28"/>
-                <w:szCs w:val="28"/>
+                <w:sz w:val="24"/>
+                <w:szCs w:val="24"/>
               </w:rPr>
               <w:t xml:space="preserve">   </w:t>
             </w:r>
@@ -2071,6 +2301,8 @@
               <w:sdtPr>
                 <w:rPr>
                   <w:rStyle w:val="Aucun"/>
+                  <w:sz w:val="18"/>
+                  <w:szCs w:val="18"/>
                 </w:rPr>
                 <w:id w:val="-1721129534"/>
                 <w14:checkbox>
@@ -2079,11 +2311,18 @@
                   <w14:uncheckedState w14:val="2610" w14:font="MS Gothic"/>
                 </w14:checkbox>
               </w:sdtPr>
+              <w:sdtEndPr>
+                <w:rPr>
+                  <w:rStyle w:val="Aucun"/>
+                </w:rPr>
+              </w:sdtEndPr>
               <w:sdtContent>
                 <w:r>
                   <w:rPr>
                     <w:rStyle w:val="Aucun"/>
                     <w:rFonts w:ascii="MS Gothic" w:eastAsia="MS Gothic" w:hAnsi="MS Gothic" w:hint="eastAsia"/>
+                    <w:sz w:val="18"/>
+                    <w:szCs w:val="18"/>
                   </w:rPr>
                   <w:t>☐</w:t>
                 </w:r>
@@ -2112,11 +2351,17 @@
           <w:p>
             <w:pPr>
               <w:pStyle w:val="CorpsA"/>
+              <w:rPr>
+                <w:sz w:val="18"/>
+                <w:szCs w:val="18"/>
+              </w:rPr>
             </w:pPr>
             <w:r>
               <w:rPr>
                 <w:rStyle w:val="Aucun"/>
                 <w:rFonts w:ascii="Calibri" w:hAnsi="Calibri"/>
+                <w:sz w:val="18"/>
+                <w:szCs w:val="18"/>
               </w:rPr>
               <w:t>NON</w:t>
             </w:r>
@@ -2124,8 +2369,8 @@
               <w:rPr>
                 <w:rStyle w:val="Aucun"/>
                 <w:rFonts w:ascii="Calibri" w:hAnsi="Calibri"/>
-                <w:sz w:val="28"/>
-                <w:szCs w:val="28"/>
+                <w:sz w:val="24"/>
+                <w:szCs w:val="24"/>
               </w:rPr>
               <w:t xml:space="preserve">   </w:t>
             </w:r>
@@ -2133,6 +2378,8 @@
               <w:sdtPr>
                 <w:rPr>
                   <w:rStyle w:val="Aucun"/>
+                  <w:sz w:val="18"/>
+                  <w:szCs w:val="18"/>
                 </w:rPr>
                 <w:id w:val="1006020189"/>
                 <w14:checkbox>
@@ -2141,11 +2388,18 @@
                   <w14:uncheckedState w14:val="2610" w14:font="MS Gothic"/>
                 </w14:checkbox>
               </w:sdtPr>
+              <w:sdtEndPr>
+                <w:rPr>
+                  <w:rStyle w:val="Aucun"/>
+                </w:rPr>
+              </w:sdtEndPr>
               <w:sdtContent>
                 <w:r>
                   <w:rPr>
                     <w:rStyle w:val="Aucun"/>
                     <w:rFonts w:ascii="MS Gothic" w:eastAsia="MS Gothic" w:hAnsi="MS Gothic" w:hint="eastAsia"/>
+                    <w:sz w:val="18"/>
+                    <w:szCs w:val="18"/>
                   </w:rPr>
                   <w:t>☐</w:t>
                 </w:r>
@@ -2175,11 +2429,17 @@
           <w:p>
             <w:pPr>
               <w:pStyle w:val="CorpsA"/>
+              <w:rPr>
+                <w:sz w:val="18"/>
+                <w:szCs w:val="18"/>
+              </w:rPr>
             </w:pPr>
             <w:r>
               <w:rPr>
                 <w:rStyle w:val="Aucun"/>
                 <w:rFonts w:ascii="Calibri" w:hAnsi="Calibri"/>
+                <w:sz w:val="18"/>
+                <w:szCs w:val="18"/>
                 <w:u w:val="single"/>
               </w:rPr>
               <w:t>Si oui,</w:t>
@@ -2188,63 +2448,15 @@
               <w:rPr>
                 <w:rStyle w:val="Aucun"/>
                 <w:rFonts w:ascii="Calibri" w:hAnsi="Calibri"/>
-              </w:rPr>
-              <w:t xml:space="preserve"> le responsable qualit</w:t>
-            </w:r>
-            <w:r>
-              <w:rPr>
-                <w:rStyle w:val="Aucun"/>
-                <w:rFonts w:ascii="Calibri" w:hAnsi="Calibri"/>
-              </w:rPr>
-              <w:t xml:space="preserve">é </w:t>
-            </w:r>
-            <w:r>
-              <w:rPr>
-                <w:rStyle w:val="Aucun"/>
-                <w:rFonts w:ascii="Calibri" w:hAnsi="Calibri"/>
-              </w:rPr>
-              <w:t xml:space="preserve">doit en </w:t>
-            </w:r>
-            <w:r>
-              <w:rPr>
-                <w:rStyle w:val="Aucun"/>
-                <w:rFonts w:ascii="Calibri" w:hAnsi="Calibri"/>
-              </w:rPr>
-              <w:t>ê</w:t>
-            </w:r>
-            <w:r>
-              <w:rPr>
-                <w:rStyle w:val="Aucun"/>
-                <w:rFonts w:ascii="Calibri" w:hAnsi="Calibri"/>
-              </w:rPr>
-              <w:t>tre inform</w:t>
-            </w:r>
-            <w:r>
-              <w:rPr>
-                <w:rStyle w:val="Aucun"/>
-                <w:rFonts w:ascii="Calibri" w:hAnsi="Calibri"/>
-              </w:rPr>
-              <w:t>é</w:t>
-            </w:r>
-            <w:r>
-              <w:rPr>
-                <w:rStyle w:val="Aucun"/>
-                <w:rFonts w:ascii="Calibri" w:hAnsi="Calibri"/>
-              </w:rPr>
-              <w:t>.</w:t>
+                <w:sz w:val="18"/>
+                <w:szCs w:val="18"/>
+              </w:rPr>
+              <w:t xml:space="preserve"> le responsable qualité doit en être informé.</w:t>
             </w:r>
           </w:p>
         </w:tc>
       </w:tr>
       <w:tr>
-        <w:tblPrEx>
-          <w:tblCellMar>
-            <w:top w:w="0" w:type="dxa"/>
-            <w:left w:w="0" w:type="dxa"/>
-            <w:bottom w:w="0" w:type="dxa"/>
-            <w:right w:w="0" w:type="dxa"/>
-          </w:tblCellMar>
-        </w:tblPrEx>
         <w:trPr>
           <w:trHeight w:val="746"/>
         </w:trPr>
@@ -2272,107 +2484,81 @@
               <w:rPr>
                 <w:rStyle w:val="Aucun"/>
                 <w:rFonts w:ascii="Calibri" w:eastAsia="Calibri" w:hAnsi="Calibri" w:cs="Calibri"/>
+                <w:sz w:val="18"/>
+                <w:szCs w:val="18"/>
               </w:rPr>
             </w:pPr>
           </w:p>
           <w:p>
             <w:pPr>
               <w:pStyle w:val="CorpsA"/>
+              <w:rPr>
+                <w:sz w:val="18"/>
+                <w:szCs w:val="18"/>
+              </w:rPr>
             </w:pPr>
             <w:r>
               <w:rPr>
                 <w:rStyle w:val="Aucun"/>
                 <w:rFonts w:ascii="Calibri" w:hAnsi="Calibri"/>
-              </w:rPr>
-              <w:t xml:space="preserve">Un plan est-il </w:t>
-            </w:r>
+                <w:sz w:val="18"/>
+                <w:szCs w:val="18"/>
+              </w:rPr>
+              <w:t>Un plan est-il à joindre à la commande fournisseur ?</w:t>
+            </w:r>
+          </w:p>
+        </w:tc>
+        <w:tc>
+          <w:tcPr>
+            <w:tcW w:w="1124" w:type="dxa"/>
+            <w:tcBorders>
+              <w:top w:val="single" w:sz="4" w:space="0" w:color="000000"/>
+              <w:left w:val="single" w:sz="4" w:space="0" w:color="000000"/>
+              <w:bottom w:val="single" w:sz="4" w:space="0" w:color="000000"/>
+              <w:right w:val="single" w:sz="4" w:space="0" w:color="000000"/>
+            </w:tcBorders>
+            <w:shd w:val="clear" w:color="auto" w:fill="auto"/>
+            <w:tcMar>
+              <w:top w:w="80" w:type="dxa"/>
+              <w:left w:w="80" w:type="dxa"/>
+              <w:bottom w:w="80" w:type="dxa"/>
+              <w:right w:w="80" w:type="dxa"/>
+            </w:tcMar>
+          </w:tcPr>
+          <w:p>
+            <w:pPr>
+              <w:pStyle w:val="CorpsA"/>
+              <w:rPr>
+                <w:rStyle w:val="Aucun"/>
+                <w:rFonts w:ascii="Calibri" w:eastAsia="Calibri" w:hAnsi="Calibri" w:cs="Calibri"/>
+                <w:sz w:val="18"/>
+                <w:szCs w:val="18"/>
+              </w:rPr>
+            </w:pPr>
+          </w:p>
+          <w:p>
+            <w:pPr>
+              <w:pStyle w:val="CorpsA"/>
+              <w:rPr>
+                <w:sz w:val="18"/>
+                <w:szCs w:val="18"/>
+              </w:rPr>
+            </w:pPr>
             <w:r>
               <w:rPr>
                 <w:rStyle w:val="Aucun"/>
                 <w:rFonts w:ascii="Calibri" w:hAnsi="Calibri"/>
-              </w:rPr>
-              <w:t xml:space="preserve">à </w:t>
+                <w:sz w:val="18"/>
+                <w:szCs w:val="18"/>
+              </w:rPr>
+              <w:t>OUI</w:t>
             </w:r>
             <w:r>
               <w:rPr>
                 <w:rStyle w:val="Aucun"/>
                 <w:rFonts w:ascii="Calibri" w:hAnsi="Calibri"/>
-              </w:rPr>
-              <w:t xml:space="preserve">joindre </w:t>
-            </w:r>
-            <w:r>
-              <w:rPr>
-                <w:rStyle w:val="Aucun"/>
-                <w:rFonts w:ascii="Calibri" w:hAnsi="Calibri"/>
-              </w:rPr>
-              <w:t xml:space="preserve">à </w:t>
-            </w:r>
-            <w:r>
-              <w:rPr>
-                <w:rStyle w:val="Aucun"/>
-                <w:rFonts w:ascii="Calibri" w:hAnsi="Calibri"/>
-              </w:rPr>
-              <w:t>la commande fournisseur</w:t>
-            </w:r>
-            <w:r>
-              <w:rPr>
-                <w:rStyle w:val="Aucun"/>
-                <w:rFonts w:ascii="Calibri" w:hAnsi="Calibri"/>
-              </w:rPr>
-              <w:t> </w:t>
-            </w:r>
-            <w:r>
-              <w:rPr>
-                <w:rStyle w:val="Aucun"/>
-                <w:rFonts w:ascii="Calibri" w:hAnsi="Calibri"/>
-              </w:rPr>
-              <w:t>?</w:t>
-            </w:r>
-          </w:p>
-        </w:tc>
-        <w:tc>
-          <w:tcPr>
-            <w:tcW w:w="1124" w:type="dxa"/>
-            <w:tcBorders>
-              <w:top w:val="single" w:sz="4" w:space="0" w:color="000000"/>
-              <w:left w:val="single" w:sz="4" w:space="0" w:color="000000"/>
-              <w:bottom w:val="single" w:sz="4" w:space="0" w:color="000000"/>
-              <w:right w:val="single" w:sz="4" w:space="0" w:color="000000"/>
-            </w:tcBorders>
-            <w:shd w:val="clear" w:color="auto" w:fill="auto"/>
-            <w:tcMar>
-              <w:top w:w="80" w:type="dxa"/>
-              <w:left w:w="80" w:type="dxa"/>
-              <w:bottom w:w="80" w:type="dxa"/>
-              <w:right w:w="80" w:type="dxa"/>
-            </w:tcMar>
-          </w:tcPr>
-          <w:p>
-            <w:pPr>
-              <w:pStyle w:val="CorpsA"/>
-              <w:rPr>
-                <w:rStyle w:val="Aucun"/>
-                <w:rFonts w:ascii="Calibri" w:eastAsia="Calibri" w:hAnsi="Calibri" w:cs="Calibri"/>
-              </w:rPr>
-            </w:pPr>
-          </w:p>
-          <w:p>
-            <w:pPr>
-              <w:pStyle w:val="CorpsA"/>
-            </w:pPr>
-            <w:r>
-              <w:rPr>
-                <w:rStyle w:val="Aucun"/>
-                <w:rFonts w:ascii="Calibri" w:hAnsi="Calibri"/>
-              </w:rPr>
-              <w:t>OUI</w:t>
-            </w:r>
-            <w:r>
-              <w:rPr>
-                <w:rStyle w:val="Aucun"/>
-                <w:rFonts w:ascii="Calibri" w:hAnsi="Calibri"/>
-                <w:sz w:val="28"/>
-                <w:szCs w:val="28"/>
+                <w:sz w:val="24"/>
+                <w:szCs w:val="24"/>
               </w:rPr>
               <w:t xml:space="preserve">   </w:t>
             </w:r>
@@ -2380,6 +2566,8 @@
               <w:sdtPr>
                 <w:rPr>
                   <w:rStyle w:val="Aucun"/>
+                  <w:sz w:val="18"/>
+                  <w:szCs w:val="18"/>
                 </w:rPr>
                 <w:id w:val="1215231792"/>
                 <w14:checkbox>
@@ -2388,11 +2576,18 @@
                   <w14:uncheckedState w14:val="2610" w14:font="MS Gothic"/>
                 </w14:checkbox>
               </w:sdtPr>
+              <w:sdtEndPr>
+                <w:rPr>
+                  <w:rStyle w:val="Aucun"/>
+                </w:rPr>
+              </w:sdtEndPr>
               <w:sdtContent>
                 <w:r>
                   <w:rPr>
                     <w:rStyle w:val="Aucun"/>
                     <w:rFonts w:ascii="MS Gothic" w:eastAsia="MS Gothic" w:hAnsi="MS Gothic" w:hint="eastAsia"/>
+                    <w:sz w:val="18"/>
+                    <w:szCs w:val="18"/>
                   </w:rPr>
                   <w:t>☐</w:t>
                 </w:r>
@@ -2424,17 +2619,25 @@
               <w:rPr>
                 <w:rStyle w:val="Aucun"/>
                 <w:rFonts w:ascii="Calibri" w:eastAsia="Calibri" w:hAnsi="Calibri" w:cs="Calibri"/>
+                <w:sz w:val="18"/>
+                <w:szCs w:val="18"/>
               </w:rPr>
             </w:pPr>
           </w:p>
           <w:p>
             <w:pPr>
               <w:pStyle w:val="CorpsA"/>
+              <w:rPr>
+                <w:sz w:val="18"/>
+                <w:szCs w:val="18"/>
+              </w:rPr>
             </w:pPr>
             <w:r>
               <w:rPr>
                 <w:rStyle w:val="Aucun"/>
                 <w:rFonts w:ascii="Calibri" w:hAnsi="Calibri"/>
+                <w:sz w:val="18"/>
+                <w:szCs w:val="18"/>
               </w:rPr>
               <w:t>NON</w:t>
             </w:r>
@@ -2442,8 +2645,8 @@
               <w:rPr>
                 <w:rStyle w:val="Aucun"/>
                 <w:rFonts w:ascii="Calibri" w:hAnsi="Calibri"/>
-                <w:sz w:val="28"/>
-                <w:szCs w:val="28"/>
+                <w:sz w:val="24"/>
+                <w:szCs w:val="24"/>
               </w:rPr>
               <w:t xml:space="preserve">   </w:t>
             </w:r>
@@ -2451,6 +2654,8 @@
               <w:sdtPr>
                 <w:rPr>
                   <w:rStyle w:val="Aucun"/>
+                  <w:sz w:val="18"/>
+                  <w:szCs w:val="18"/>
                 </w:rPr>
                 <w:id w:val="1902330824"/>
                 <w14:checkbox>
@@ -2459,11 +2664,18 @@
                   <w14:uncheckedState w14:val="2610" w14:font="MS Gothic"/>
                 </w14:checkbox>
               </w:sdtPr>
+              <w:sdtEndPr>
+                <w:rPr>
+                  <w:rStyle w:val="Aucun"/>
+                </w:rPr>
+              </w:sdtEndPr>
               <w:sdtContent>
                 <w:r>
                   <w:rPr>
                     <w:rStyle w:val="Aucun"/>
                     <w:rFonts w:ascii="MS Gothic" w:eastAsia="MS Gothic" w:hAnsi="MS Gothic" w:hint="eastAsia"/>
+                    <w:sz w:val="18"/>
+                    <w:szCs w:val="18"/>
                   </w:rPr>
                   <w:t>☐</w:t>
                 </w:r>
@@ -2493,11 +2705,17 @@
           <w:p>
             <w:pPr>
               <w:pStyle w:val="CorpsA"/>
+              <w:rPr>
+                <w:sz w:val="18"/>
+                <w:szCs w:val="18"/>
+              </w:rPr>
             </w:pPr>
             <w:r>
               <w:rPr>
                 <w:rStyle w:val="Aucun"/>
                 <w:rFonts w:ascii="Calibri" w:hAnsi="Calibri"/>
+                <w:sz w:val="18"/>
+                <w:szCs w:val="18"/>
                 <w:u w:val="single"/>
               </w:rPr>
               <w:t>Si oui</w:t>
@@ -2506,77 +2724,15 @@
               <w:rPr>
                 <w:rStyle w:val="Aucun"/>
                 <w:rFonts w:ascii="Calibri" w:hAnsi="Calibri"/>
-              </w:rPr>
-              <w:t xml:space="preserve">, le plan doit </w:t>
-            </w:r>
-            <w:r>
-              <w:rPr>
-                <w:rStyle w:val="Aucun"/>
-                <w:rFonts w:ascii="Calibri" w:hAnsi="Calibri"/>
-              </w:rPr>
-              <w:t>ê</w:t>
-            </w:r>
-            <w:r>
-              <w:rPr>
-                <w:rStyle w:val="Aucun"/>
-                <w:rFonts w:ascii="Calibri" w:hAnsi="Calibri"/>
-              </w:rPr>
-              <w:t>tre revu par le charg</w:t>
-            </w:r>
-            <w:r>
-              <w:rPr>
-                <w:rStyle w:val="Aucun"/>
-                <w:rFonts w:ascii="Calibri" w:hAnsi="Calibri"/>
-              </w:rPr>
-              <w:t xml:space="preserve">é </w:t>
-            </w:r>
-            <w:r>
-              <w:rPr>
-                <w:rStyle w:val="Aucun"/>
-                <w:rFonts w:ascii="Calibri" w:hAnsi="Calibri"/>
-              </w:rPr>
-              <w:t>d</w:t>
-            </w:r>
-            <w:r>
-              <w:rPr>
-                <w:rStyle w:val="Aucun"/>
-                <w:rFonts w:ascii="Calibri" w:hAnsi="Calibri"/>
-              </w:rPr>
-              <w:t>’</w:t>
-            </w:r>
-            <w:r>
-              <w:rPr>
-                <w:rStyle w:val="Aucun"/>
-                <w:rFonts w:ascii="Calibri" w:hAnsi="Calibri"/>
-              </w:rPr>
-              <w:t>affaires techniques</w:t>
-            </w:r>
-            <w:r>
-              <w:rPr>
-                <w:rStyle w:val="Aucun"/>
-                <w:rFonts w:ascii="Calibri" w:hAnsi="Calibri"/>
-              </w:rPr>
-              <w:t> </w:t>
-            </w:r>
-            <w:r>
-              <w:rPr>
-                <w:rStyle w:val="Aucun"/>
-                <w:rFonts w:ascii="Calibri" w:hAnsi="Calibri"/>
-              </w:rPr>
-              <w:t>avant envoi au fournisseur</w:t>
+                <w:sz w:val="18"/>
+                <w:szCs w:val="18"/>
+              </w:rPr>
+              <w:t>, le plan doit être revu par le chargé d’affaires techniques avant envoi au fournisseur</w:t>
             </w:r>
           </w:p>
         </w:tc>
       </w:tr>
       <w:tr>
-        <w:tblPrEx>
-          <w:tblCellMar>
-            <w:top w:w="0" w:type="dxa"/>
-            <w:left w:w="0" w:type="dxa"/>
-            <w:bottom w:w="0" w:type="dxa"/>
-            <w:right w:w="0" w:type="dxa"/>
-          </w:tblCellMar>
-        </w:tblPrEx>
         <w:trPr>
           <w:trHeight w:val="398"/>
         </w:trPr>
@@ -2601,27 +2757,19 @@
           <w:p>
             <w:pPr>
               <w:pStyle w:val="CorpsA"/>
+              <w:rPr>
+                <w:sz w:val="18"/>
+                <w:szCs w:val="18"/>
+              </w:rPr>
             </w:pPr>
             <w:r>
               <w:rPr>
                 <w:rStyle w:val="Aucun"/>
                 <w:rFonts w:ascii="Calibri" w:hAnsi="Calibri"/>
-              </w:rPr>
-              <w:t>Num</w:t>
-            </w:r>
-            <w:r>
-              <w:rPr>
-                <w:rStyle w:val="Aucun"/>
-                <w:rFonts w:ascii="Calibri" w:hAnsi="Calibri"/>
-              </w:rPr>
-              <w:t>é</w:t>
-            </w:r>
-            <w:r>
-              <w:rPr>
-                <w:rStyle w:val="Aucun"/>
-                <w:rFonts w:ascii="Calibri" w:hAnsi="Calibri"/>
-              </w:rPr>
-              <w:t>ro de plan</w:t>
+                <w:sz w:val="18"/>
+                <w:szCs w:val="18"/>
+              </w:rPr>
+              <w:t>Numéro de plan</w:t>
             </w:r>
           </w:p>
         </w:tc>
@@ -2646,13 +2794,17 @@
           <w:p>
             <w:pPr>
               <w:pStyle w:val="CorpsB"/>
+              <w:rPr>
+                <w:sz w:val="22"/>
+                <w:szCs w:val="22"/>
+              </w:rPr>
             </w:pPr>
             <w:r>
               <w:rPr>
                 <w:rStyle w:val="Aucun"/>
                 <w:rFonts w:ascii="Calibri" w:hAnsi="Calibri"/>
-                <w:sz w:val="20"/>
-                <w:szCs w:val="20"/>
+                <w:sz w:val="18"/>
+                <w:szCs w:val="18"/>
                 <w:u w:val="single"/>
               </w:rPr>
               <w:t>{plan1}</w:t>
@@ -2680,13 +2832,17 @@
           <w:p>
             <w:pPr>
               <w:pStyle w:val="CorpsB"/>
+              <w:rPr>
+                <w:sz w:val="22"/>
+                <w:szCs w:val="22"/>
+              </w:rPr>
             </w:pPr>
             <w:r>
               <w:rPr>
                 <w:rStyle w:val="Aucun"/>
                 <w:rFonts w:ascii="Calibri" w:hAnsi="Calibri"/>
-                <w:sz w:val="20"/>
-                <w:szCs w:val="20"/>
+                <w:sz w:val="18"/>
+                <w:szCs w:val="18"/>
                 <w:u w:val="single"/>
               </w:rPr>
               <w:t>{plan2}</w:t>
@@ -2713,13 +2869,17 @@
           <w:p>
             <w:pPr>
               <w:pStyle w:val="CorpsB"/>
+              <w:rPr>
+                <w:sz w:val="22"/>
+                <w:szCs w:val="22"/>
+              </w:rPr>
             </w:pPr>
             <w:r>
               <w:rPr>
                 <w:rStyle w:val="Aucun"/>
                 <w:rFonts w:ascii="Calibri" w:hAnsi="Calibri"/>
-                <w:sz w:val="20"/>
-                <w:szCs w:val="20"/>
+                <w:sz w:val="18"/>
+                <w:szCs w:val="18"/>
                 <w:u w:val="single"/>
               </w:rPr>
               <w:t>{plan3}</w:t>
@@ -2746,13 +2906,17 @@
           <w:p>
             <w:pPr>
               <w:pStyle w:val="CorpsB"/>
+              <w:rPr>
+                <w:sz w:val="22"/>
+                <w:szCs w:val="22"/>
+              </w:rPr>
             </w:pPr>
             <w:r>
               <w:rPr>
                 <w:rStyle w:val="Aucun"/>
                 <w:rFonts w:ascii="Calibri" w:hAnsi="Calibri"/>
-                <w:sz w:val="20"/>
-                <w:szCs w:val="20"/>
+                <w:sz w:val="18"/>
+                <w:szCs w:val="18"/>
                 <w:u w:val="single"/>
               </w:rPr>
               <w:t>{plan4}</w:t>
@@ -2761,14 +2925,6 @@
         </w:tc>
       </w:tr>
       <w:tr>
-        <w:tblPrEx>
-          <w:tblCellMar>
-            <w:top w:w="0" w:type="dxa"/>
-            <w:left w:w="0" w:type="dxa"/>
-            <w:bottom w:w="0" w:type="dxa"/>
-            <w:right w:w="0" w:type="dxa"/>
-          </w:tblCellMar>
-        </w:tblPrEx>
         <w:trPr>
           <w:trHeight w:val="776"/>
         </w:trPr>
@@ -2793,11 +2949,17 @@
             <w:pPr>
               <w:pStyle w:val="CorpsA"/>
               <w:jc w:val="center"/>
+              <w:rPr>
+                <w:sz w:val="18"/>
+                <w:szCs w:val="18"/>
+              </w:rPr>
             </w:pPr>
             <w:r>
               <w:rPr>
                 <w:rStyle w:val="Aucun"/>
                 <w:rFonts w:ascii="Calibri" w:hAnsi="Calibri"/>
+                <w:sz w:val="18"/>
+                <w:szCs w:val="18"/>
               </w:rPr>
               <w:t>REVU</w:t>
             </w:r>
@@ -2823,27 +2985,19 @@
           <w:p>
             <w:pPr>
               <w:pStyle w:val="CorpsA"/>
+              <w:rPr>
+                <w:sz w:val="18"/>
+                <w:szCs w:val="18"/>
+              </w:rPr>
             </w:pPr>
             <w:r>
               <w:rPr>
                 <w:rStyle w:val="Aucun"/>
                 <w:rFonts w:ascii="Calibri" w:hAnsi="Calibri"/>
-              </w:rPr>
-              <w:t>Par / Le</w:t>
-            </w:r>
-            <w:r>
-              <w:rPr>
-                <w:rStyle w:val="Aucun"/>
-                <w:rFonts w:ascii="Calibri" w:hAnsi="Calibri"/>
-              </w:rPr>
-              <w:t> </w:t>
-            </w:r>
-            <w:r>
-              <w:rPr>
-                <w:rStyle w:val="Aucun"/>
-                <w:rFonts w:ascii="Calibri" w:hAnsi="Calibri"/>
-              </w:rPr>
-              <w:t>:</w:t>
+                <w:sz w:val="18"/>
+                <w:szCs w:val="18"/>
+              </w:rPr>
+              <w:t>Par / Le :</w:t>
             </w:r>
           </w:p>
         </w:tc>
@@ -2865,7 +3019,14 @@
               <w:right w:w="80" w:type="dxa"/>
             </w:tcMar>
           </w:tcPr>
-          <w:p/>
+          <w:p>
+            <w:pPr>
+              <w:rPr>
+                <w:sz w:val="22"/>
+                <w:szCs w:val="22"/>
+              </w:rPr>
+            </w:pPr>
+          </w:p>
         </w:tc>
         <w:tc>
           <w:tcPr>
@@ -2889,62 +3050,20 @@
             <w:pPr>
               <w:pStyle w:val="CorpsA"/>
               <w:jc w:val="center"/>
+              <w:rPr>
+                <w:sz w:val="18"/>
+                <w:szCs w:val="18"/>
+              </w:rPr>
             </w:pPr>
             <w:r>
               <w:rPr>
                 <w:rStyle w:val="Aucun"/>
                 <w:rFonts w:ascii="Calibri" w:hAnsi="Calibri"/>
+                <w:sz w:val="18"/>
+                <w:szCs w:val="18"/>
                 <w:u w:val="single"/>
               </w:rPr>
-              <w:t>Signature</w:t>
-            </w:r>
-            <w:r>
-              <w:rPr>
-                <w:rStyle w:val="Aucun"/>
-                <w:rFonts w:ascii="Calibri" w:hAnsi="Calibri"/>
-                <w:u w:val="single"/>
-              </w:rPr>
-              <w:t> </w:t>
-            </w:r>
-            <w:r>
-              <w:rPr>
-                <w:rStyle w:val="Aucun"/>
-                <w:rFonts w:ascii="Calibri" w:hAnsi="Calibri"/>
-                <w:u w:val="single"/>
-              </w:rPr>
-              <w:t>du charg</w:t>
-            </w:r>
-            <w:r>
-              <w:rPr>
-                <w:rStyle w:val="Aucun"/>
-                <w:rFonts w:ascii="Calibri" w:hAnsi="Calibri"/>
-                <w:u w:val="single"/>
-              </w:rPr>
-              <w:t xml:space="preserve">é </w:t>
-            </w:r>
-            <w:r>
-              <w:rPr>
-                <w:rStyle w:val="Aucun"/>
-                <w:rFonts w:ascii="Calibri" w:hAnsi="Calibri"/>
-                <w:u w:val="single"/>
-              </w:rPr>
-              <w:t>d</w:t>
-            </w:r>
-            <w:r>
-              <w:rPr>
-                <w:rStyle w:val="Aucun"/>
-                <w:rFonts w:ascii="Calibri" w:hAnsi="Calibri"/>
-                <w:u w:val="single"/>
-              </w:rPr>
-              <w:t>’</w:t>
-            </w:r>
-            <w:r>
-              <w:rPr>
-                <w:rStyle w:val="Aucun"/>
-                <w:rFonts w:ascii="Calibri" w:hAnsi="Calibri"/>
-                <w:u w:val="single"/>
-              </w:rPr>
-              <w:t>affaires techniques :</w:t>
+              <w:t>Signature du chargé d’affaires techniques :</w:t>
             </w:r>
           </w:p>
         </w:tc>
@@ -2958,6 +3077,10 @@
           <w:ilvl w:val="0"/>
           <w:numId w:val="3"/>
         </w:numPr>
+        <w:rPr>
+          <w:sz w:val="18"/>
+          <w:szCs w:val="18"/>
+        </w:rPr>
       </w:pPr>
     </w:p>
     <w:p>
@@ -2969,6 +3092,8 @@
           <w:rFonts w:ascii="Helvetica" w:eastAsia="Helvetica" w:hAnsi="Helvetica" w:cs="Helvetica"/>
           <w:b/>
           <w:bCs/>
+          <w:sz w:val="18"/>
+          <w:szCs w:val="18"/>
           <w:u w:val="single"/>
         </w:rPr>
       </w:pPr>
@@ -2978,69 +3103,11 @@
           <w:rFonts w:ascii="Helvetica" w:hAnsi="Helvetica"/>
           <w:b/>
           <w:bCs/>
+          <w:sz w:val="18"/>
+          <w:szCs w:val="18"/>
           <w:u w:val="single"/>
         </w:rPr>
-        <w:t>Commentaire g</w:t>
-      </w:r>
-      <w:r>
-        <w:rPr>
-          <w:rStyle w:val="Aucun"/>
-          <w:rFonts w:ascii="Helvetica" w:hAnsi="Helvetica"/>
-          <w:b/>
-          <w:bCs/>
-          <w:u w:val="single"/>
-        </w:rPr>
-        <w:t>é</w:t>
-      </w:r>
-      <w:r>
-        <w:rPr>
-          <w:rStyle w:val="Aucun"/>
-          <w:rFonts w:ascii="Helvetica" w:hAnsi="Helvetica"/>
-          <w:b/>
-          <w:bCs/>
-          <w:u w:val="single"/>
-        </w:rPr>
-        <w:t>n</w:t>
-      </w:r>
-      <w:r>
-        <w:rPr>
-          <w:rStyle w:val="Aucun"/>
-          <w:rFonts w:ascii="Helvetica" w:hAnsi="Helvetica"/>
-          <w:b/>
-          <w:bCs/>
-          <w:u w:val="single"/>
-        </w:rPr>
-        <w:t>é</w:t>
-      </w:r>
-      <w:r>
-        <w:rPr>
-          <w:rStyle w:val="Aucun"/>
-          <w:rFonts w:ascii="Helvetica" w:hAnsi="Helvetica"/>
-          <w:b/>
-          <w:bCs/>
-          <w:u w:val="single"/>
-        </w:rPr>
-        <w:t>ral</w:t>
-      </w:r>
-      <w:r>
-        <w:rPr>
-          <w:rStyle w:val="Aucun"/>
-          <w:rFonts w:ascii="Helvetica" w:hAnsi="Helvetica"/>
-          <w:b/>
-          <w:bCs/>
-          <w:u w:val="single"/>
-        </w:rPr>
-        <w:t> </w:t>
-      </w:r>
-      <w:r>
-        <w:rPr>
-          <w:rStyle w:val="Aucun"/>
-          <w:rFonts w:ascii="Helvetica" w:hAnsi="Helvetica"/>
-          <w:b/>
-          <w:bCs/>
-          <w:u w:val="single"/>
-        </w:rPr>
-        <w:t>:</w:t>
+        <w:t>Commentaire général :</w:t>
       </w:r>
     </w:p>
     <w:p>
@@ -3048,17 +3115,23 @@
         <w:pStyle w:val="CorpsC"/>
         <w:rPr>
           <w:rStyle w:val="Aucun"/>
+          <w:sz w:val="22"/>
+          <w:szCs w:val="22"/>
         </w:rPr>
       </w:pPr>
       <w:r>
         <w:rPr>
           <w:rStyle w:val="Aucun"/>
+          <w:sz w:val="22"/>
+          <w:szCs w:val="22"/>
         </w:rPr>
         <w:t>${comm</w:t>
       </w:r>
       <w:r>
         <w:rPr>
           <w:rStyle w:val="Aucun"/>
+          <w:sz w:val="22"/>
+          <w:szCs w:val="22"/>
           <w:lang w:val="fr-FR"/>
         </w:rPr>
         <w:t>1</w:t>
@@ -3066,6 +3139,8 @@
       <w:r>
         <w:rPr>
           <w:rStyle w:val="Aucun"/>
+          <w:sz w:val="22"/>
+          <w:szCs w:val="22"/>
         </w:rPr>
         <w:t>}</w:t>
       </w:r>
@@ -3075,11 +3150,15 @@
         <w:pStyle w:val="CorpsC"/>
         <w:rPr>
           <w:rStyle w:val="Aucun"/>
+          <w:sz w:val="22"/>
+          <w:szCs w:val="22"/>
         </w:rPr>
       </w:pPr>
       <w:r>
         <w:rPr>
           <w:rStyle w:val="Aucun"/>
+          <w:sz w:val="22"/>
+          <w:szCs w:val="22"/>
           <w:lang w:val="fr-FR"/>
         </w:rPr>
         <w:t>${comm2}</w:t>
@@ -3090,11 +3169,15 @@
         <w:pStyle w:val="CorpsC"/>
         <w:rPr>
           <w:rStyle w:val="Aucun"/>
+          <w:sz w:val="22"/>
+          <w:szCs w:val="22"/>
         </w:rPr>
       </w:pPr>
       <w:r>
         <w:rPr>
           <w:rStyle w:val="Aucun"/>
+          <w:sz w:val="22"/>
+          <w:szCs w:val="22"/>
           <w:lang w:val="fr-FR"/>
         </w:rPr>
         <w:t>${comm3}</w:t>
@@ -3103,13 +3186,18 @@
     <w:p>
       <w:pPr>
         <w:pStyle w:val="CorpsC"/>
+        <w:rPr>
+          <w:sz w:val="22"/>
+          <w:szCs w:val="22"/>
+        </w:rPr>
       </w:pPr>
       <w:r>
         <w:rPr>
           <w:rStyle w:val="Aucun"/>
+          <w:sz w:val="22"/>
+          <w:szCs w:val="22"/>
           <w:lang w:val="fr-FR"/>
         </w:rPr>
-        <w:lastRenderedPageBreak/>
         <w:t>${comm4}</w:t>
       </w:r>
     </w:p>
@@ -3186,13 +3274,7 @@
       <w:rPr>
         <w:rStyle w:val="Hyperlink0"/>
       </w:rPr>
-      <w:t xml:space="preserve"> – </w:t>
-    </w:r>
-    <w:r>
-      <w:rPr>
-        <w:rStyle w:val="Hyperlink0"/>
-      </w:rPr>
-      <w:t>www.dipostel.com</w:t>
+      <w:t xml:space="preserve"> – www.dipostel.com</w:t>
     </w:r>
   </w:p>
   <w:p>
@@ -3711,7 +3793,7 @@
   <w:num w:numId="3">
     <w:abstractNumId w:val="0"/>
     <w:lvlOverride w:ilvl="0">
-      <w:lvl w:ilvl="0" w:tplc="D2BE6B9C">
+      <w:lvl w:ilvl="0" w:tplc="F918C3BC">
         <w:start w:val="1"/>
         <w:numFmt w:val="bullet"/>
         <w:lvlText w:val="-"/>
@@ -3745,7 +3827,7 @@
       </w:lvl>
     </w:lvlOverride>
     <w:lvlOverride w:ilvl="1">
-      <w:lvl w:ilvl="1" w:tplc="BDD631C4">
+      <w:lvl w:ilvl="1" w:tplc="9390607A">
         <w:start w:val="1"/>
         <w:numFmt w:val="bullet"/>
         <w:lvlText w:val="o"/>
@@ -3779,7 +3861,7 @@
       </w:lvl>
     </w:lvlOverride>
     <w:lvlOverride w:ilvl="2">
-      <w:lvl w:ilvl="2" w:tplc="7AF81E82">
+      <w:lvl w:ilvl="2" w:tplc="B234079C">
         <w:start w:val="1"/>
         <w:numFmt w:val="bullet"/>
         <w:lvlText w:val="▪"/>
@@ -3813,7 +3895,7 @@
       </w:lvl>
     </w:lvlOverride>
     <w:lvlOverride w:ilvl="3">
-      <w:lvl w:ilvl="3" w:tplc="CDB8A6D6">
+      <w:lvl w:ilvl="3" w:tplc="6B145A82">
         <w:start w:val="1"/>
         <w:numFmt w:val="bullet"/>
         <w:lvlText w:val="•"/>
@@ -3847,7 +3929,7 @@
       </w:lvl>
     </w:lvlOverride>
     <w:lvlOverride w:ilvl="4">
-      <w:lvl w:ilvl="4" w:tplc="F2F441B6">
+      <w:lvl w:ilvl="4" w:tplc="9E78CB34">
         <w:start w:val="1"/>
         <w:numFmt w:val="bullet"/>
         <w:lvlText w:val="o"/>
@@ -3881,7 +3963,7 @@
       </w:lvl>
     </w:lvlOverride>
     <w:lvlOverride w:ilvl="5">
-      <w:lvl w:ilvl="5" w:tplc="614ADA62">
+      <w:lvl w:ilvl="5" w:tplc="19B8EFC2">
         <w:start w:val="1"/>
         <w:numFmt w:val="bullet"/>
         <w:lvlText w:val="▪"/>
@@ -3915,7 +3997,7 @@
       </w:lvl>
     </w:lvlOverride>
     <w:lvlOverride w:ilvl="6">
-      <w:lvl w:ilvl="6" w:tplc="64382BB8">
+      <w:lvl w:ilvl="6" w:tplc="876EF9D6">
         <w:start w:val="1"/>
         <w:numFmt w:val="bullet"/>
         <w:lvlText w:val="•"/>
@@ -3949,7 +4031,7 @@
       </w:lvl>
     </w:lvlOverride>
     <w:lvlOverride w:ilvl="7">
-      <w:lvl w:ilvl="7" w:tplc="BB4CFC46">
+      <w:lvl w:ilvl="7" w:tplc="4D1EC8D4">
         <w:start w:val="1"/>
         <w:numFmt w:val="bullet"/>
         <w:lvlText w:val="o"/>
@@ -3983,7 +4065,7 @@
       </w:lvl>
     </w:lvlOverride>
     <w:lvlOverride w:ilvl="8">
-      <w:lvl w:ilvl="8" w:tplc="C554B828">
+      <w:lvl w:ilvl="8" w:tplc="FD960D6A">
         <w:start w:val="1"/>
         <w:numFmt w:val="bullet"/>
         <w:lvlText w:val="▪"/>

</xml_diff>